<commit_message>
rename the file for easy tracking and consistency
</commit_message>
<xml_diff>
--- a/Project Report CISC 440.docx
+++ b/Project Report CISC 440.docx
@@ -142,14 +142,9 @@
       </w:pPr>
       <w:hyperlink r:id="rId5" w:tgtFrame="_blank" w:history="1">
         <w:r>
-          <w:t>Jesse Berndt-</w:t>
-        </w:r>
-        <w:proofErr w:type="spellStart"/>
-        <w:r>
-          <w:t>Alonso</w:t>
+          <w:t>Jesse Berndt-Alonso</w:t>
         </w:r>
       </w:hyperlink>
-      <w:proofErr w:type="spellEnd"/>
     </w:p>
     <w:p>
       <w:pPr>
@@ -157,14 +152,9 @@
       </w:pPr>
       <w:hyperlink r:id="rId6" w:tgtFrame="_blank" w:history="1">
         <w:r>
-          <w:t xml:space="preserve">Maria </w:t>
-        </w:r>
-        <w:proofErr w:type="spellStart"/>
-        <w:r>
-          <w:t>Magambo</w:t>
+          <w:t>Maria Magambo</w:t>
         </w:r>
       </w:hyperlink>
-      <w:proofErr w:type="spellEnd"/>
     </w:p>
     <w:p>
       <w:pPr>
@@ -402,7 +392,16 @@
           <w:szCs w:val="32"/>
         </w:rPr>
         <w:lastRenderedPageBreak/>
-        <w:t>2. Game 1 Details</w:t>
+        <w:t xml:space="preserve">2. </w:t>
+      </w:r>
+      <w:r>
+        <w:rPr>
+          <w:b/>
+          <w:bCs/>
+          <w:sz w:val="32"/>
+          <w:szCs w:val="32"/>
+        </w:rPr>
+        <w:t>Trash Picking</w:t>
       </w:r>
     </w:p>
     <w:p>
@@ -423,35 +422,41 @@
         </w:rPr>
         <w:t>Overview</w:t>
       </w:r>
-    </w:p>
-    <w:p>
-      <w:pPr>
+      <w:r>
         <w:rPr>
           <w:b/>
           <w:bCs/>
           <w:sz w:val="28"/>
           <w:szCs w:val="28"/>
         </w:rPr>
-      </w:pPr>
-      <w:r>
+        <w:t>:</w:t>
+      </w:r>
+    </w:p>
+    <w:p>
+      <w:pPr>
+        <w:rPr>
+          <w:szCs w:val="24"/>
+        </w:rPr>
+      </w:pPr>
+    </w:p>
+    <w:p>
+      <w:pPr>
         <w:rPr>
           <w:b/>
           <w:bCs/>
           <w:sz w:val="28"/>
           <w:szCs w:val="28"/>
         </w:rPr>
-        <w:t>Implementation Observations</w:t>
-      </w:r>
-    </w:p>
-    <w:p>
-      <w:pPr>
+      </w:pPr>
+      <w:r>
         <w:rPr>
           <w:b/>
           <w:bCs/>
           <w:sz w:val="28"/>
           <w:szCs w:val="28"/>
         </w:rPr>
-      </w:pPr>
+        <w:t>Implementation Observations</w:t>
+      </w:r>
       <w:r>
         <w:rPr>
           <w:b/>
@@ -459,7 +464,35 @@
           <w:sz w:val="28"/>
           <w:szCs w:val="28"/>
         </w:rPr>
+        <w:t>:</w:t>
+      </w:r>
+    </w:p>
+    <w:p>
+      <w:pPr>
+        <w:rPr>
+          <w:b/>
+          <w:bCs/>
+          <w:sz w:val="28"/>
+          <w:szCs w:val="28"/>
+        </w:rPr>
+      </w:pPr>
+      <w:r>
+        <w:rPr>
+          <w:b/>
+          <w:bCs/>
+          <w:sz w:val="28"/>
+          <w:szCs w:val="28"/>
+        </w:rPr>
         <w:t>Technical Insights</w:t>
+      </w:r>
+      <w:r>
+        <w:rPr>
+          <w:b/>
+          <w:bCs/>
+          <w:sz w:val="28"/>
+          <w:szCs w:val="28"/>
+        </w:rPr>
+        <w:t>:</w:t>
       </w:r>
     </w:p>
     <w:p>
@@ -1076,13 +1109,8 @@
       </w:r>
     </w:p>
     <w:p>
-      <w:proofErr w:type="gramStart"/>
-      <w:r>
-        <w:t>Minimax</w:t>
-      </w:r>
-      <w:proofErr w:type="gramEnd"/>
-      <w:r>
-        <w:t xml:space="preserve"> with Alpha-Beta Pruning proved effective but showed limitations:</w:t>
+      <w:r>
+        <w:t>Minimax with Alpha-Beta Pruning proved effective but showed limitations:</w:t>
       </w:r>
     </w:p>
     <w:p>
@@ -1653,12 +1681,55 @@
         <w:rPr>
           <w:b/>
           <w:bCs/>
-        </w:rPr>
-      </w:pPr>
-      <w:r>
-        <w:rPr>
-          <w:b/>
-          <w:bCs/>
+          <w:sz w:val="28"/>
+          <w:szCs w:val="28"/>
+        </w:rPr>
+      </w:pPr>
+      <w:r>
+        <w:rPr>
+          <w:b/>
+          <w:bCs/>
+          <w:sz w:val="28"/>
+          <w:szCs w:val="28"/>
+        </w:rPr>
+        <w:br w:type="page"/>
+      </w:r>
+    </w:p>
+    <w:p>
+      <w:pPr>
+        <w:rPr>
+          <w:b/>
+          <w:bCs/>
+          <w:sz w:val="28"/>
+          <w:szCs w:val="28"/>
+        </w:rPr>
+      </w:pPr>
+      <w:r>
+        <w:rPr>
+          <w:b/>
+          <w:bCs/>
+          <w:sz w:val="28"/>
+          <w:szCs w:val="28"/>
+        </w:rPr>
+        <w:lastRenderedPageBreak/>
+        <w:t>Compare with AI generated models</w:t>
+      </w:r>
+    </w:p>
+    <w:p>
+      <w:pPr>
+        <w:rPr>
+          <w:b/>
+          <w:bCs/>
+          <w:sz w:val="28"/>
+          <w:szCs w:val="28"/>
+        </w:rPr>
+      </w:pPr>
+      <w:r>
+        <w:rPr>
+          <w:b/>
+          <w:bCs/>
+          <w:sz w:val="28"/>
+          <w:szCs w:val="28"/>
         </w:rPr>
         <w:br w:type="page"/>
       </w:r>
@@ -1695,7 +1766,29 @@
           <w:b/>
           <w:bCs/>
         </w:rPr>
-        <w:t>Trivia / Visuals</w:t>
+        <w:t xml:space="preserve">Trivia </w:t>
+      </w:r>
+      <w:r>
+        <w:rPr>
+          <w:b/>
+          <w:bCs/>
+        </w:rPr>
+        <w:t xml:space="preserve">Game </w:t>
+      </w:r>
+    </w:p>
+    <w:p>
+      <w:pPr>
+        <w:rPr>
+          <w:b/>
+          <w:bCs/>
+        </w:rPr>
+      </w:pPr>
+      <w:r>
+        <w:rPr>
+          <w:b/>
+          <w:bCs/>
+        </w:rPr>
+        <w:t>Visuals</w:t>
       </w:r>
     </w:p>
     <w:p>

</xml_diff>

<commit_message>
Project Report CISC 440.docx
</commit_message>
<xml_diff>
--- a/Project Report CISC 440.docx
+++ b/Project Report CISC 440.docx
@@ -142,9 +142,14 @@
       </w:pPr>
       <w:hyperlink r:id="rId5" w:tgtFrame="_blank" w:history="1">
         <w:r>
-          <w:t>Jesse Berndt-Alonso</w:t>
+          <w:t>Jesse Berndt-</w:t>
+        </w:r>
+        <w:proofErr w:type="spellStart"/>
+        <w:r>
+          <w:t>Alonso</w:t>
         </w:r>
       </w:hyperlink>
+      <w:proofErr w:type="spellEnd"/>
     </w:p>
     <w:p>
       <w:pPr>
@@ -152,9 +157,14 @@
       </w:pPr>
       <w:hyperlink r:id="rId6" w:tgtFrame="_blank" w:history="1">
         <w:r>
-          <w:t>Maria Magambo</w:t>
+          <w:t xml:space="preserve">Maria </w:t>
+        </w:r>
+        <w:proofErr w:type="spellStart"/>
+        <w:r>
+          <w:t>Magambo</w:t>
         </w:r>
       </w:hyperlink>
+      <w:proofErr w:type="spellEnd"/>
     </w:p>
     <w:p>
       <w:pPr>
@@ -476,15 +486,16 @@
           <w:szCs w:val="28"/>
         </w:rPr>
       </w:pPr>
-      <w:r>
+    </w:p>
+    <w:p>
+      <w:pPr>
         <w:rPr>
           <w:b/>
           <w:bCs/>
           <w:sz w:val="28"/>
           <w:szCs w:val="28"/>
         </w:rPr>
-        <w:t>Technical Insights</w:t>
-      </w:r>
+      </w:pPr>
       <w:r>
         <w:rPr>
           <w:b/>
@@ -492,27 +503,56 @@
           <w:sz w:val="28"/>
           <w:szCs w:val="28"/>
         </w:rPr>
-        <w:t>:</w:t>
-      </w:r>
-    </w:p>
-    <w:p>
-      <w:pPr>
+        <w:t>Technical Insights</w:t>
+      </w:r>
+      <w:r>
         <w:rPr>
           <w:b/>
           <w:bCs/>
           <w:sz w:val="28"/>
           <w:szCs w:val="28"/>
         </w:rPr>
-      </w:pPr>
-      <w:r>
+        <w:t>:</w:t>
+      </w:r>
+    </w:p>
+    <w:p>
+      <w:pPr>
         <w:rPr>
           <w:b/>
           <w:bCs/>
           <w:sz w:val="28"/>
           <w:szCs w:val="28"/>
         </w:rPr>
+      </w:pPr>
+    </w:p>
+    <w:p>
+      <w:pPr>
+        <w:rPr>
+          <w:b/>
+          <w:bCs/>
+          <w:sz w:val="28"/>
+          <w:szCs w:val="28"/>
+        </w:rPr>
+      </w:pPr>
+      <w:r>
+        <w:rPr>
+          <w:b/>
+          <w:bCs/>
+          <w:sz w:val="28"/>
+          <w:szCs w:val="28"/>
+        </w:rPr>
         <w:t>Conclusion &amp; Future Work:</w:t>
       </w:r>
+    </w:p>
+    <w:p>
+      <w:pPr>
+        <w:rPr>
+          <w:b/>
+          <w:bCs/>
+          <w:sz w:val="28"/>
+          <w:szCs w:val="28"/>
+        </w:rPr>
+      </w:pPr>
     </w:p>
     <w:p>
       <w:pPr>
@@ -1720,17 +1760,685 @@
         <w:rPr>
           <w:b/>
           <w:bCs/>
+        </w:rPr>
+      </w:pPr>
+      <w:r>
+        <w:rPr>
+          <w:b/>
+          <w:bCs/>
+        </w:rPr>
+        <w:t>Logistic Regression: Predicting Recycling Rates</w:t>
+      </w:r>
+    </w:p>
+    <w:p>
+      <w:r>
+        <w:drawing>
+          <wp:inline distT="0" distB="0" distL="0" distR="0" wp14:anchorId="3E00BFE0" wp14:editId="3B69216D">
+            <wp:extent cx="6858000" cy="4142740"/>
+            <wp:effectExtent l="0" t="0" r="0" b="0"/>
+            <wp:docPr id="1598658921" name="Picture 1" descr="A graph of a scatter plot of recycling data&#10;&#10;AI-generated content may be incorrect."/>
+            <wp:cNvGraphicFramePr>
+              <a:graphicFrameLocks xmlns:a="http://schemas.openxmlformats.org/drawingml/2006/main" noChangeAspect="1"/>
+            </wp:cNvGraphicFramePr>
+            <a:graphic xmlns:a="http://schemas.openxmlformats.org/drawingml/2006/main">
+              <a:graphicData uri="http://schemas.openxmlformats.org/drawingml/2006/picture">
+                <pic:pic xmlns:pic="http://schemas.openxmlformats.org/drawingml/2006/picture">
+                  <pic:nvPicPr>
+                    <pic:cNvPr id="1598658921" name="Picture 1" descr="A graph of a scatter plot of recycling data&#10;&#10;AI-generated content may be incorrect."/>
+                    <pic:cNvPicPr/>
+                  </pic:nvPicPr>
+                  <pic:blipFill>
+                    <a:blip r:embed="rId16"/>
+                    <a:stretch>
+                      <a:fillRect/>
+                    </a:stretch>
+                  </pic:blipFill>
+                  <pic:spPr>
+                    <a:xfrm>
+                      <a:off x="0" y="0"/>
+                      <a:ext cx="6858000" cy="4142740"/>
+                    </a:xfrm>
+                    <a:prstGeom prst="rect">
+                      <a:avLst/>
+                    </a:prstGeom>
+                  </pic:spPr>
+                </pic:pic>
+              </a:graphicData>
+            </a:graphic>
+          </wp:inline>
+        </w:drawing>
+      </w:r>
+    </w:p>
+    <w:p>
+      <w:r>
+        <w:t>The scatter plot for both manual and AI generated models are the same</w:t>
+      </w:r>
+    </w:p>
+    <w:p>
+      <w:r>
+        <w:drawing>
+          <wp:inline distT="0" distB="0" distL="0" distR="0" wp14:anchorId="445F8220" wp14:editId="5AEECDFE">
+            <wp:extent cx="6858000" cy="2431415"/>
+            <wp:effectExtent l="0" t="0" r="0" b="6985"/>
+            <wp:docPr id="715723371" name="Picture 1" descr="A screenshot of a computer screen&#10;&#10;AI-generated content may be incorrect."/>
+            <wp:cNvGraphicFramePr>
+              <a:graphicFrameLocks xmlns:a="http://schemas.openxmlformats.org/drawingml/2006/main" noChangeAspect="1"/>
+            </wp:cNvGraphicFramePr>
+            <a:graphic xmlns:a="http://schemas.openxmlformats.org/drawingml/2006/main">
+              <a:graphicData uri="http://schemas.openxmlformats.org/drawingml/2006/picture">
+                <pic:pic xmlns:pic="http://schemas.openxmlformats.org/drawingml/2006/picture">
+                  <pic:nvPicPr>
+                    <pic:cNvPr id="715723371" name="Picture 1" descr="A screenshot of a computer screen&#10;&#10;AI-generated content may be incorrect."/>
+                    <pic:cNvPicPr/>
+                  </pic:nvPicPr>
+                  <pic:blipFill>
+                    <a:blip r:embed="rId17"/>
+                    <a:stretch>
+                      <a:fillRect/>
+                    </a:stretch>
+                  </pic:blipFill>
+                  <pic:spPr>
+                    <a:xfrm>
+                      <a:off x="0" y="0"/>
+                      <a:ext cx="6858000" cy="2431415"/>
+                    </a:xfrm>
+                    <a:prstGeom prst="rect">
+                      <a:avLst/>
+                    </a:prstGeom>
+                  </pic:spPr>
+                </pic:pic>
+              </a:graphicData>
+            </a:graphic>
+          </wp:inline>
+        </w:drawing>
+      </w:r>
+    </w:p>
+    <w:p>
+      <w:pPr>
+        <w:numPr>
+          <w:ilvl w:val="0"/>
+          <w:numId w:val="16"/>
+        </w:numPr>
+      </w:pPr>
+      <w:r>
+        <w:rPr>
+          <w:b/>
+          <w:bCs/>
+        </w:rPr>
+        <w:t>Values</w:t>
+      </w:r>
+      <w:r>
+        <w:t>: The specific values for precision, recall, f1-score, and support differ between the two matrices, indicating variations in model performance.</w:t>
+      </w:r>
+    </w:p>
+    <w:p>
+      <w:pPr>
+        <w:numPr>
+          <w:ilvl w:val="1"/>
+          <w:numId w:val="19"/>
+        </w:numPr>
+      </w:pPr>
+      <w:r>
+        <w:rPr>
+          <w:b/>
+          <w:bCs/>
+        </w:rPr>
+        <w:t>Manual</w:t>
+      </w:r>
+      <w:r>
+        <w:t>: Shows higher precision for class 0 and higher recall for class 1, suggesting the model is better at identifying class 1 but may have more false positives for class 0.</w:t>
+      </w:r>
+    </w:p>
+    <w:p>
+      <w:pPr>
+        <w:numPr>
+          <w:ilvl w:val="1"/>
+          <w:numId w:val="19"/>
+        </w:numPr>
+      </w:pPr>
+      <w:proofErr w:type="spellStart"/>
+      <w:r>
+        <w:rPr>
+          <w:b/>
+          <w:bCs/>
+        </w:rPr>
+        <w:t>AIGen</w:t>
+      </w:r>
+      <w:proofErr w:type="spellEnd"/>
+      <w:r>
+        <w:t>: Shows more balanced precision and recall values for both classes, indicating a different balance between false positives and false negatives.</w:t>
+      </w:r>
+    </w:p>
+    <w:p>
+      <w:pPr>
+        <w:numPr>
+          <w:ilvl w:val="0"/>
+          <w:numId w:val="16"/>
+        </w:numPr>
+      </w:pPr>
+      <w:r>
+        <w:rPr>
+          <w:b/>
+          <w:bCs/>
+        </w:rPr>
+        <w:lastRenderedPageBreak/>
+        <w:t>Accuracy</w:t>
+      </w:r>
+      <w:r>
+        <w:t xml:space="preserve">: </w:t>
+      </w:r>
+      <w:r>
+        <w:rPr>
+          <w:b/>
+          <w:bCs/>
+        </w:rPr>
+        <w:t>Manual</w:t>
+      </w:r>
+      <w:r>
+        <w:t xml:space="preserve"> </w:t>
+      </w:r>
+      <w:r>
+        <w:t xml:space="preserve">has an accuracy of 0.54, while </w:t>
+      </w:r>
+      <w:proofErr w:type="spellStart"/>
+      <w:r>
+        <w:rPr>
+          <w:b/>
+          <w:bCs/>
+        </w:rPr>
+        <w:t>AIGen</w:t>
+      </w:r>
+      <w:proofErr w:type="spellEnd"/>
+      <w:r>
+        <w:t xml:space="preserve"> </w:t>
+      </w:r>
+      <w:r>
+        <w:t>has an accuracy of 0.44, reflecting differences in overall model performance.</w:t>
+      </w:r>
+    </w:p>
+    <w:p>
+      <w:pPr>
+        <w:numPr>
+          <w:ilvl w:val="0"/>
+          <w:numId w:val="16"/>
+        </w:numPr>
+      </w:pPr>
+      <w:r>
+        <w:rPr>
+          <w:b/>
+          <w:bCs/>
+        </w:rPr>
+        <w:t>Macro and Weighted Averages</w:t>
+      </w:r>
+      <w:r>
+        <w:t>: The macro and weighted averages differ, providing insights into how the model performs across all classes.</w:t>
+      </w:r>
+    </w:p>
+    <w:p>
+      <w:pPr>
+        <w:rPr>
+          <w:b/>
+          <w:bCs/>
+        </w:rPr>
+      </w:pPr>
+      <w:r>
+        <w:rPr>
+          <w:b/>
+          <w:bCs/>
+        </w:rPr>
+        <w:t>Multiclass Logistic Regression: Predicting Air Quality</w:t>
+      </w:r>
+    </w:p>
+    <w:p>
+      <w:pPr>
+        <w:rPr>
+          <w:b/>
+          <w:bCs/>
+        </w:rPr>
+      </w:pPr>
+      <w:r>
+        <w:rPr>
+          <w:b/>
+          <w:bCs/>
+        </w:rPr>
+        <w:drawing>
+          <wp:inline distT="0" distB="0" distL="0" distR="0" wp14:anchorId="68403EDE" wp14:editId="3CD73134">
+            <wp:extent cx="6858000" cy="3152775"/>
+            <wp:effectExtent l="0" t="0" r="0" b="9525"/>
+            <wp:docPr id="246655955" name="Picture 1" descr="A screenshot of a computer screen&#10;&#10;AI-generated content may be incorrect."/>
+            <wp:cNvGraphicFramePr>
+              <a:graphicFrameLocks xmlns:a="http://schemas.openxmlformats.org/drawingml/2006/main" noChangeAspect="1"/>
+            </wp:cNvGraphicFramePr>
+            <a:graphic xmlns:a="http://schemas.openxmlformats.org/drawingml/2006/main">
+              <a:graphicData uri="http://schemas.openxmlformats.org/drawingml/2006/picture">
+                <pic:pic xmlns:pic="http://schemas.openxmlformats.org/drawingml/2006/picture">
+                  <pic:nvPicPr>
+                    <pic:cNvPr id="246655955" name="Picture 1" descr="A screenshot of a computer screen&#10;&#10;AI-generated content may be incorrect."/>
+                    <pic:cNvPicPr/>
+                  </pic:nvPicPr>
+                  <pic:blipFill>
+                    <a:blip r:embed="rId18"/>
+                    <a:stretch>
+                      <a:fillRect/>
+                    </a:stretch>
+                  </pic:blipFill>
+                  <pic:spPr>
+                    <a:xfrm>
+                      <a:off x="0" y="0"/>
+                      <a:ext cx="6858000" cy="3152775"/>
+                    </a:xfrm>
+                    <a:prstGeom prst="rect">
+                      <a:avLst/>
+                    </a:prstGeom>
+                  </pic:spPr>
+                </pic:pic>
+              </a:graphicData>
+            </a:graphic>
+          </wp:inline>
+        </w:drawing>
+      </w:r>
+    </w:p>
+    <w:p>
+      <w:pPr>
+        <w:numPr>
+          <w:ilvl w:val="0"/>
+          <w:numId w:val="18"/>
+        </w:numPr>
+      </w:pPr>
+      <w:r>
+        <w:rPr>
+          <w:b/>
+          <w:bCs/>
+        </w:rPr>
+        <w:t>Values</w:t>
+      </w:r>
+      <w:r>
+        <w:t>: The specific values for precision, recall, f1-score, and support differ between the two images.</w:t>
+      </w:r>
+    </w:p>
+    <w:p>
+      <w:pPr>
+        <w:numPr>
+          <w:ilvl w:val="1"/>
+          <w:numId w:val="18"/>
+        </w:numPr>
+      </w:pPr>
+      <w:r>
+        <w:rPr>
+          <w:b/>
+          <w:bCs/>
+        </w:rPr>
+        <w:t>Manual:</w:t>
+      </w:r>
+      <w:r>
+        <w:t xml:space="preserve"> Shows higher precision for class 2 and more balanced metrics for class 4.</w:t>
+      </w:r>
+    </w:p>
+    <w:p>
+      <w:pPr>
+        <w:numPr>
+          <w:ilvl w:val="1"/>
+          <w:numId w:val="18"/>
+        </w:numPr>
+      </w:pPr>
+      <w:proofErr w:type="spellStart"/>
+      <w:r>
+        <w:rPr>
+          <w:b/>
+          <w:bCs/>
+        </w:rPr>
+        <w:t>AIGen</w:t>
+      </w:r>
+      <w:proofErr w:type="spellEnd"/>
+      <w:r>
+        <w:rPr>
+          <w:b/>
+          <w:bCs/>
+        </w:rPr>
+        <w:t>:</w:t>
+      </w:r>
+      <w:r>
+        <w:t xml:space="preserve"> Shows higher precision for class 1 and higher recall for class 2.</w:t>
+      </w:r>
+    </w:p>
+    <w:p>
+      <w:pPr>
+        <w:numPr>
+          <w:ilvl w:val="0"/>
+          <w:numId w:val="16"/>
+        </w:numPr>
+      </w:pPr>
+      <w:r>
+        <w:rPr>
+          <w:b/>
+          <w:bCs/>
+        </w:rPr>
+        <w:t>Macro and Weighted Averages:</w:t>
+      </w:r>
+      <w:r>
+        <w:t xml:space="preserve"> </w:t>
+      </w:r>
+      <w:r>
+        <w:rPr>
+          <w:b/>
+          <w:bCs/>
+        </w:rPr>
+        <w:t>Manual</w:t>
+      </w:r>
+      <w:r>
+        <w:t xml:space="preserve"> </w:t>
+      </w:r>
+      <w:r>
+        <w:t xml:space="preserve">includes macro and weighted averages, while </w:t>
+      </w:r>
+      <w:proofErr w:type="spellStart"/>
+      <w:r>
+        <w:rPr>
+          <w:b/>
+          <w:bCs/>
+        </w:rPr>
+        <w:t>AIGen</w:t>
+      </w:r>
+      <w:proofErr w:type="spellEnd"/>
+      <w:r>
+        <w:t xml:space="preserve"> </w:t>
+      </w:r>
+      <w:r>
+        <w:t>does not specify these metrics.</w:t>
+      </w:r>
+    </w:p>
+    <w:p>
+      <w:pPr>
+        <w:numPr>
+          <w:ilvl w:val="0"/>
+          <w:numId w:val="16"/>
+        </w:numPr>
+      </w:pPr>
+      <w:r>
+        <w:rPr>
+          <w:b/>
+          <w:bCs/>
+        </w:rPr>
+        <w:t>Support:</w:t>
+      </w:r>
+      <w:r>
+        <w:t xml:space="preserve"> The support values differ, indicating different sample sizes for each class in the two images.</w:t>
+      </w:r>
+    </w:p>
+    <w:p>
+      <w:pPr>
+        <w:rPr>
+          <w:b/>
+          <w:bCs/>
+        </w:rPr>
+      </w:pPr>
+      <w:r>
+        <w:rPr>
+          <w:b/>
+          <w:bCs/>
+        </w:rPr>
+        <w:t>K-Means Clustering: Land Use and Political Rights</w:t>
+      </w:r>
+    </w:p>
+    <w:p>
+      <w:pPr>
+        <w:pStyle w:val="ListParagraph"/>
+        <w:numPr>
+          <w:ilvl w:val="0"/>
+          <w:numId w:val="22"/>
+        </w:numPr>
+      </w:pPr>
+      <w:r>
+        <w:rPr>
+          <w:b/>
+          <w:bCs/>
+        </w:rPr>
+        <w:t>Values:</w:t>
+      </w:r>
+    </w:p>
+    <w:p>
+      <w:pPr>
+        <w:numPr>
+          <w:ilvl w:val="1"/>
+          <w:numId w:val="22"/>
+        </w:numPr>
+      </w:pPr>
+      <w:r>
+        <w:rPr>
+          <w:b/>
+          <w:bCs/>
+        </w:rPr>
+        <w:t>Arable Land</w:t>
+      </w:r>
+      <w:r>
+        <w:t>:</w:t>
+      </w:r>
+    </w:p>
+    <w:p>
+      <w:pPr>
+        <w:numPr>
+          <w:ilvl w:val="2"/>
+          <w:numId w:val="22"/>
+        </w:numPr>
+      </w:pPr>
+      <w:r>
+        <w:rPr>
+          <w:b/>
+          <w:bCs/>
+        </w:rPr>
+        <w:t>Manual</w:t>
+      </w:r>
+      <w:r>
+        <w:t>: Varying values, clustered near the y-axis.</w:t>
+      </w:r>
+    </w:p>
+    <w:p>
+      <w:pPr>
+        <w:numPr>
+          <w:ilvl w:val="2"/>
+          <w:numId w:val="22"/>
+        </w:numPr>
+      </w:pPr>
+      <w:proofErr w:type="spellStart"/>
+      <w:r>
+        <w:rPr>
+          <w:b/>
+          <w:bCs/>
+        </w:rPr>
+        <w:t>AIGen</w:t>
+      </w:r>
+      <w:proofErr w:type="spellEnd"/>
+      <w:r>
+        <w:t>: Percentage of total land, clustered near the lower x-axis.</w:t>
+      </w:r>
+    </w:p>
+    <w:p>
+      <w:pPr>
+        <w:numPr>
+          <w:ilvl w:val="1"/>
+          <w:numId w:val="22"/>
+        </w:numPr>
+      </w:pPr>
+      <w:r>
+        <w:rPr>
+          <w:b/>
+          <w:bCs/>
+        </w:rPr>
+        <w:t>Urban Land</w:t>
+      </w:r>
+      <w:r>
+        <w:t>:</w:t>
+      </w:r>
+    </w:p>
+    <w:p>
+      <w:pPr>
+        <w:numPr>
+          <w:ilvl w:val="2"/>
+          <w:numId w:val="22"/>
+        </w:numPr>
+      </w:pPr>
+      <w:r>
+        <w:rPr>
+          <w:b/>
+          <w:bCs/>
+        </w:rPr>
+        <w:t>Manual</w:t>
+      </w:r>
+      <w:r>
+        <w:t>: Low values.</w:t>
+      </w:r>
+    </w:p>
+    <w:p>
+      <w:pPr>
+        <w:numPr>
+          <w:ilvl w:val="2"/>
+          <w:numId w:val="22"/>
+        </w:numPr>
+      </w:pPr>
+      <w:proofErr w:type="spellStart"/>
+      <w:r>
+        <w:rPr>
+          <w:b/>
+          <w:bCs/>
+        </w:rPr>
+        <w:t>AIGen</w:t>
+      </w:r>
+      <w:proofErr w:type="spellEnd"/>
+      <w:r>
+        <w:t>: Area in km², with outliers.</w:t>
+      </w:r>
+    </w:p>
+    <w:p>
+      <w:pPr>
+        <w:pStyle w:val="ListParagraph"/>
+        <w:numPr>
+          <w:ilvl w:val="0"/>
+          <w:numId w:val="22"/>
+        </w:numPr>
+      </w:pPr>
+      <w:r>
+        <w:rPr>
+          <w:b/>
+          <w:bCs/>
+        </w:rPr>
+        <w:t>Clustering:</w:t>
+      </w:r>
+    </w:p>
+    <w:p>
+      <w:pPr>
+        <w:numPr>
+          <w:ilvl w:val="1"/>
+          <w:numId w:val="22"/>
+        </w:numPr>
+      </w:pPr>
+      <w:r>
+        <w:rPr>
+          <w:b/>
+          <w:bCs/>
+        </w:rPr>
+        <w:t>Manual</w:t>
+      </w:r>
+      <w:r>
+        <w:t>: No clustering.</w:t>
+      </w:r>
+    </w:p>
+    <w:p>
+      <w:pPr>
+        <w:numPr>
+          <w:ilvl w:val="1"/>
+          <w:numId w:val="22"/>
+        </w:numPr>
+      </w:pPr>
+      <w:proofErr w:type="spellStart"/>
+      <w:r>
+        <w:rPr>
+          <w:b/>
+          <w:bCs/>
+        </w:rPr>
+        <w:lastRenderedPageBreak/>
+        <w:t>AIGen</w:t>
+      </w:r>
+      <w:proofErr w:type="spellEnd"/>
+      <w:r>
+        <w:t>: K-Means clustering.</w:t>
+      </w:r>
+    </w:p>
+    <w:p/>
+    <w:p>
+      <w:pPr>
+        <w:rPr>
+          <w:b/>
+          <w:bCs/>
+        </w:rPr>
+      </w:pPr>
+      <w:r>
+        <w:rPr>
+          <w:b/>
+          <w:bCs/>
+        </w:rPr>
+        <w:drawing>
+          <wp:inline distT="0" distB="0" distL="0" distR="0" wp14:anchorId="554FF74D" wp14:editId="6EE68E26">
+            <wp:extent cx="6858000" cy="4107180"/>
+            <wp:effectExtent l="0" t="0" r="0" b="7620"/>
+            <wp:docPr id="1167618745" name="Picture 1" descr="A chart with different colored dots&#10;&#10;AI-generated content may be incorrect."/>
+            <wp:cNvGraphicFramePr>
+              <a:graphicFrameLocks xmlns:a="http://schemas.openxmlformats.org/drawingml/2006/main" noChangeAspect="1"/>
+            </wp:cNvGraphicFramePr>
+            <a:graphic xmlns:a="http://schemas.openxmlformats.org/drawingml/2006/main">
+              <a:graphicData uri="http://schemas.openxmlformats.org/drawingml/2006/picture">
+                <pic:pic xmlns:pic="http://schemas.openxmlformats.org/drawingml/2006/picture">
+                  <pic:nvPicPr>
+                    <pic:cNvPr id="1167618745" name="Picture 1" descr="A chart with different colored dots&#10;&#10;AI-generated content may be incorrect."/>
+                    <pic:cNvPicPr/>
+                  </pic:nvPicPr>
+                  <pic:blipFill>
+                    <a:blip r:embed="rId19"/>
+                    <a:stretch>
+                      <a:fillRect/>
+                    </a:stretch>
+                  </pic:blipFill>
+                  <pic:spPr>
+                    <a:xfrm>
+                      <a:off x="0" y="0"/>
+                      <a:ext cx="6858000" cy="4107180"/>
+                    </a:xfrm>
+                    <a:prstGeom prst="rect">
+                      <a:avLst/>
+                    </a:prstGeom>
+                  </pic:spPr>
+                </pic:pic>
+              </a:graphicData>
+            </a:graphic>
+          </wp:inline>
+        </w:drawing>
+      </w:r>
+    </w:p>
+    <w:p>
+      <w:pPr>
+        <w:rPr>
+          <w:b/>
+          <w:bCs/>
           <w:sz w:val="28"/>
           <w:szCs w:val="28"/>
         </w:rPr>
       </w:pPr>
-      <w:r>
+    </w:p>
+    <w:p>
+      <w:pPr>
         <w:rPr>
           <w:b/>
           <w:bCs/>
           <w:sz w:val="28"/>
           <w:szCs w:val="28"/>
         </w:rPr>
+      </w:pPr>
+      <w:r>
+        <w:rPr>
+          <w:b/>
+          <w:bCs/>
+          <w:sz w:val="28"/>
+          <w:szCs w:val="28"/>
+        </w:rPr>
         <w:br w:type="page"/>
       </w:r>
     </w:p>
@@ -1751,95 +2459,17 @@
           <w:szCs w:val="32"/>
         </w:rPr>
         <w:lastRenderedPageBreak/>
-        <w:t>5. GenAI Trivia / Visuals + Reflection</w:t>
-      </w:r>
-    </w:p>
-    <w:p>
-      <w:pPr>
-        <w:rPr>
-          <w:b/>
-          <w:bCs/>
-        </w:rPr>
-      </w:pPr>
-      <w:r>
-        <w:rPr>
-          <w:b/>
-          <w:bCs/>
-        </w:rPr>
-        <w:t xml:space="preserve">Trivia </w:t>
-      </w:r>
-      <w:r>
-        <w:rPr>
-          <w:b/>
-          <w:bCs/>
-        </w:rPr>
-        <w:t xml:space="preserve">Game </w:t>
-      </w:r>
-    </w:p>
-    <w:p>
-      <w:pPr>
-        <w:rPr>
-          <w:b/>
-          <w:bCs/>
-        </w:rPr>
-      </w:pPr>
-      <w:r>
-        <w:rPr>
-          <w:b/>
-          <w:bCs/>
-        </w:rPr>
-        <w:t>Visuals</w:t>
-      </w:r>
-    </w:p>
-    <w:p>
-      <w:r>
-        <w:t>Include examples of trivia questions or generated visuals from your GenAI integration. (e.g., GPT-generated sustainability quiz, AI-generated images)</w:t>
-      </w:r>
-    </w:p>
-    <w:p>
-      <w:pPr>
-        <w:rPr>
-          <w:b/>
-          <w:bCs/>
-        </w:rPr>
-      </w:pPr>
-      <w:r>
-        <w:rPr>
-          <w:b/>
-          <w:bCs/>
-        </w:rPr>
-        <w:t>Reflection</w:t>
-      </w:r>
-    </w:p>
-    <w:p>
-      <w:r>
-        <w:t>Reflect on what worked well and what was challenging when using generative AI. Did it enhance the experience? Were there limitations?</w:t>
-      </w:r>
-    </w:p>
-    <w:p>
-      <w:pPr>
-        <w:rPr>
-          <w:b/>
-          <w:bCs/>
-        </w:rPr>
-      </w:pPr>
-      <w:r>
-        <w:rPr>
-          <w:b/>
-          <w:bCs/>
-        </w:rPr>
-        <w:br w:type="page"/>
-      </w:r>
-    </w:p>
-    <w:p>
-      <w:pPr>
+        <w:t xml:space="preserve">5. GenAI Trivia </w:t>
+      </w:r>
+      <w:r>
         <w:rPr>
           <w:b/>
           <w:bCs/>
           <w:sz w:val="32"/>
           <w:szCs w:val="32"/>
         </w:rPr>
-      </w:pPr>
+        <w:t>+</w:t>
+      </w:r>
       <w:r>
         <w:rPr>
           <w:b/>
@@ -1847,6 +2477,392 @@
           <w:sz w:val="32"/>
           <w:szCs w:val="32"/>
         </w:rPr>
+        <w:t xml:space="preserve"> Visuals + Reflection</w:t>
+      </w:r>
+    </w:p>
+    <w:p>
+      <w:pPr>
+        <w:rPr>
+          <w:b/>
+          <w:bCs/>
+        </w:rPr>
+      </w:pPr>
+      <w:r>
+        <w:rPr>
+          <w:b/>
+          <w:bCs/>
+        </w:rPr>
+        <w:t xml:space="preserve">Trivia </w:t>
+      </w:r>
+      <w:r>
+        <w:rPr>
+          <w:b/>
+          <w:bCs/>
+        </w:rPr>
+        <w:t xml:space="preserve">Game </w:t>
+      </w:r>
+    </w:p>
+    <w:p>
+      <w:pPr>
+        <w:pStyle w:val="ListParagraph"/>
+        <w:numPr>
+          <w:ilvl w:val="0"/>
+          <w:numId w:val="11"/>
+        </w:numPr>
+      </w:pPr>
+      <w:r>
+        <w:t>Overview:</w:t>
+      </w:r>
+    </w:p>
+    <w:p>
+      <w:pPr>
+        <w:ind w:left="720"/>
+      </w:pPr>
+      <w:r>
+        <w:t>The GenAI Trivia Game is an AI-developed interactive trivia game focused on Generative AI and its applications. It offers two game modes: a standard mode with no timer and a timer challenge mode, where players must answer questions within a set time limit.</w:t>
+      </w:r>
+    </w:p>
+    <w:p>
+      <w:pPr>
+        <w:pStyle w:val="ListParagraph"/>
+        <w:numPr>
+          <w:ilvl w:val="0"/>
+          <w:numId w:val="11"/>
+        </w:numPr>
+      </w:pPr>
+      <w:r>
+        <w:t>What We Did</w:t>
+      </w:r>
+      <w:r>
+        <w:t>:</w:t>
+      </w:r>
+    </w:p>
+    <w:p>
+      <w:pPr>
+        <w:pStyle w:val="ListParagraph"/>
+        <w:numPr>
+          <w:ilvl w:val="1"/>
+          <w:numId w:val="11"/>
+        </w:numPr>
+      </w:pPr>
+      <w:r>
+        <w:t>Developed an AI-generated trivia game with multiple-choice sustainability.</w:t>
+      </w:r>
+    </w:p>
+    <w:p>
+      <w:pPr>
+        <w:pStyle w:val="ListParagraph"/>
+        <w:numPr>
+          <w:ilvl w:val="1"/>
+          <w:numId w:val="11"/>
+        </w:numPr>
+      </w:pPr>
+      <w:r>
+        <w:t>Generated the set of questions and answers from the provided set of words using AI.</w:t>
+      </w:r>
+    </w:p>
+    <w:p>
+      <w:pPr>
+        <w:pStyle w:val="ListParagraph"/>
+        <w:numPr>
+          <w:ilvl w:val="1"/>
+          <w:numId w:val="11"/>
+        </w:numPr>
+      </w:pPr>
+      <w:r>
+        <w:t xml:space="preserve">Implemented </w:t>
+      </w:r>
+      <w:r>
+        <w:rPr>
+          <w:b/>
+          <w:bCs/>
+        </w:rPr>
+        <w:t>two game modes</w:t>
+      </w:r>
+      <w:r>
+        <w:t>:</w:t>
+      </w:r>
+    </w:p>
+    <w:p>
+      <w:pPr>
+        <w:pStyle w:val="ListParagraph"/>
+        <w:numPr>
+          <w:ilvl w:val="2"/>
+          <w:numId w:val="11"/>
+        </w:numPr>
+      </w:pPr>
+      <w:r>
+        <w:rPr>
+          <w:b/>
+          <w:bCs/>
+        </w:rPr>
+        <w:t>No Timer Mode</w:t>
+      </w:r>
+      <w:r>
+        <w:t>: Players can take their time to answer questions.</w:t>
+      </w:r>
+    </w:p>
+    <w:p>
+      <w:pPr>
+        <w:pStyle w:val="ListParagraph"/>
+        <w:numPr>
+          <w:ilvl w:val="2"/>
+          <w:numId w:val="11"/>
+        </w:numPr>
+      </w:pPr>
+      <w:r>
+        <w:rPr>
+          <w:b/>
+          <w:bCs/>
+        </w:rPr>
+        <w:t>Timer Challenge Mode</w:t>
+      </w:r>
+      <w:r>
+        <w:t>: Players must answer questions within a limited time to increase the challenge.</w:t>
+      </w:r>
+    </w:p>
+    <w:p>
+      <w:pPr>
+        <w:rPr>
+          <w:b/>
+          <w:bCs/>
+        </w:rPr>
+      </w:pPr>
+      <w:r>
+        <w:rPr>
+          <w:b/>
+          <w:bCs/>
+        </w:rPr>
+        <w:t xml:space="preserve">Futuristic Green Cities </w:t>
+      </w:r>
+      <w:r>
+        <w:rPr>
+          <w:b/>
+          <w:bCs/>
+        </w:rPr>
+        <w:t>Visuals</w:t>
+      </w:r>
+      <w:r>
+        <w:rPr>
+          <w:b/>
+          <w:bCs/>
+        </w:rPr>
+        <w:t>:</w:t>
+      </w:r>
+    </w:p>
+    <w:p>
+      <w:pPr>
+        <w:pStyle w:val="ListParagraph"/>
+        <w:numPr>
+          <w:ilvl w:val="0"/>
+          <w:numId w:val="11"/>
+        </w:numPr>
+      </w:pPr>
+      <w:r>
+        <w:t>Overview:</w:t>
+      </w:r>
+    </w:p>
+    <w:p>
+      <w:pPr>
+        <w:ind w:left="720"/>
+      </w:pPr>
+      <w:r>
+        <w:t xml:space="preserve">The GenAI </w:t>
+      </w:r>
+      <w:r>
+        <w:t>Visual</w:t>
+      </w:r>
+      <w:r>
+        <w:t xml:space="preserve"> is an AI-developed </w:t>
+      </w:r>
+      <w:r>
+        <w:t>gallery</w:t>
+      </w:r>
+      <w:r>
+        <w:t xml:space="preserve"> focused on Generative AI and its applications. It offers </w:t>
+      </w:r>
+      <w:r>
+        <w:t>photos of futuristic cities when applying sustainability policies into modern city development plans</w:t>
+      </w:r>
+      <w:r>
+        <w:t>.</w:t>
+      </w:r>
+    </w:p>
+    <w:p>
+      <w:pPr>
+        <w:pStyle w:val="ListParagraph"/>
+        <w:numPr>
+          <w:ilvl w:val="0"/>
+          <w:numId w:val="11"/>
+        </w:numPr>
+      </w:pPr>
+      <w:r>
+        <w:t>What We Did</w:t>
+      </w:r>
+      <w:r>
+        <w:t>:</w:t>
+      </w:r>
+    </w:p>
+    <w:p>
+      <w:pPr>
+        <w:pStyle w:val="ListParagraph"/>
+        <w:numPr>
+          <w:ilvl w:val="1"/>
+          <w:numId w:val="11"/>
+        </w:numPr>
+      </w:pPr>
+      <w:r>
+        <w:t xml:space="preserve">Developed an AI-generated </w:t>
+      </w:r>
+      <w:r>
+        <w:t>photos of the future green cities</w:t>
+      </w:r>
+      <w:r>
+        <w:t>.</w:t>
+      </w:r>
+    </w:p>
+    <w:p>
+      <w:pPr>
+        <w:pStyle w:val="ListParagraph"/>
+        <w:numPr>
+          <w:ilvl w:val="1"/>
+          <w:numId w:val="11"/>
+        </w:numPr>
+      </w:pPr>
+      <w:r>
+        <w:t xml:space="preserve">The cities have features </w:t>
+      </w:r>
+      <w:r>
+        <w:t>such as</w:t>
+      </w:r>
+      <w:r>
+        <w:t xml:space="preserve"> </w:t>
+      </w:r>
+      <w:r>
+        <w:t>eco-buildings, water reuse systems, solar architecture</w:t>
+      </w:r>
+    </w:p>
+    <w:p>
+      <w:pPr>
+        <w:rPr>
+          <w:b/>
+          <w:bCs/>
+        </w:rPr>
+      </w:pPr>
+      <w:r>
+        <w:rPr>
+          <w:b/>
+          <w:bCs/>
+        </w:rPr>
+        <w:t>Reflection</w:t>
+      </w:r>
+    </w:p>
+    <w:p>
+      <w:pPr>
+        <w:pStyle w:val="ListParagraph"/>
+        <w:numPr>
+          <w:ilvl w:val="0"/>
+          <w:numId w:val="11"/>
+        </w:numPr>
+      </w:pPr>
+      <w:r>
+        <w:t>Trivia Game:</w:t>
+      </w:r>
+    </w:p>
+    <w:p>
+      <w:pPr>
+        <w:pStyle w:val="ListParagraph"/>
+        <w:numPr>
+          <w:ilvl w:val="1"/>
+          <w:numId w:val="11"/>
+        </w:numPr>
+      </w:pPr>
+      <w:r>
+        <w:t>Developing the GenAI Trivia Game highlighted both the potential and limitations of AI</w:t>
+      </w:r>
+      <w:r>
+        <w:t xml:space="preserve">. </w:t>
+      </w:r>
+      <w:r>
+        <w:t xml:space="preserve">Challenges included lack of precision in question generation, resulting in vague or overly generic questions, and the need for trial-and-error prompting to refine the content. </w:t>
+      </w:r>
+      <w:r>
+        <w:t>T</w:t>
+      </w:r>
+      <w:r>
+        <w:t xml:space="preserve">rial-and-error prompting </w:t>
+      </w:r>
+      <w:r>
+        <w:t xml:space="preserve">also happens during generating the game, </w:t>
+      </w:r>
+      <w:r>
+        <w:t>there was a need to specify and adjust the prompt for AI to create the game with the exact features needed</w:t>
+      </w:r>
+      <w:r>
+        <w:t>. Despite these issues, the game remains an engaging educational tool</w:t>
+      </w:r>
+      <w:r>
+        <w:t>.</w:t>
+      </w:r>
+    </w:p>
+    <w:p>
+      <w:pPr>
+        <w:pStyle w:val="ListParagraph"/>
+        <w:numPr>
+          <w:ilvl w:val="0"/>
+          <w:numId w:val="11"/>
+        </w:numPr>
+      </w:pPr>
+      <w:r>
+        <w:t>Futuristic Green Cities Visuals</w:t>
+      </w:r>
+      <w:r>
+        <w:t>:</w:t>
+      </w:r>
+    </w:p>
+    <w:p>
+      <w:pPr>
+        <w:pStyle w:val="ListParagraph"/>
+        <w:numPr>
+          <w:ilvl w:val="1"/>
+          <w:numId w:val="11"/>
+        </w:numPr>
+      </w:pPr>
+      <w:r>
+        <w:t>The Future Green Cities Gallery showcased AI-generated visuals of sustainable cities powered by renewable energy. While visually impressive, the gallery struggled with context awareness, often lacking the specificity needed to create realistic, functional representations. The AI’s output was sometimes overly generic and biased, not fully capturing the complexities of integrating AI into urban sustainability.</w:t>
+      </w:r>
+      <w:r>
+        <w:t xml:space="preserve"> </w:t>
+      </w:r>
+      <w:r>
+        <w:t>However, the visuals sparked creativity and imagination about AI’s role in the future</w:t>
+      </w:r>
+      <w:r>
+        <w:t>.</w:t>
+      </w:r>
+      <w:r>
+        <w:t xml:space="preserve"> </w:t>
+      </w:r>
+      <w:r>
+        <w:br w:type="page"/>
+      </w:r>
+    </w:p>
+    <w:p>
+      <w:pPr>
+        <w:rPr>
+          <w:b/>
+          <w:bCs/>
+          <w:sz w:val="32"/>
+          <w:szCs w:val="32"/>
+        </w:rPr>
+      </w:pPr>
+      <w:r>
+        <w:rPr>
+          <w:b/>
+          <w:bCs/>
+          <w:sz w:val="32"/>
+          <w:szCs w:val="32"/>
+        </w:rPr>
         <w:lastRenderedPageBreak/>
         <w:t xml:space="preserve">6. </w:t>
       </w:r>
@@ -1886,7 +2902,127 @@
           <w:b/>
           <w:bCs/>
         </w:rPr>
-        <w:t xml:space="preserve"> of your project.</w:t>
+        <w:t xml:space="preserve"> </w:t>
+      </w:r>
+    </w:p>
+    <w:p>
+      <w:pPr>
+        <w:numPr>
+          <w:ilvl w:val="0"/>
+          <w:numId w:val="13"/>
+        </w:numPr>
+        <w:rPr>
+          <w:b/>
+          <w:bCs/>
+        </w:rPr>
+      </w:pPr>
+      <w:r>
+        <w:rPr>
+          <w:b/>
+          <w:bCs/>
+        </w:rPr>
+        <w:t>Successful Integration of AI Techniques: </w:t>
+      </w:r>
+      <w:r>
+        <w:t>The</w:t>
+      </w:r>
+      <w:r>
+        <w:t xml:space="preserve"> project effectively combined various AI methods, including search algorithms, game strategies, supervised machine learning, and generative AI tools.</w:t>
+      </w:r>
+    </w:p>
+    <w:p>
+      <w:pPr>
+        <w:numPr>
+          <w:ilvl w:val="0"/>
+          <w:numId w:val="13"/>
+        </w:numPr>
+        <w:rPr>
+          <w:b/>
+          <w:bCs/>
+        </w:rPr>
+      </w:pPr>
+      <w:r>
+        <w:rPr>
+          <w:b/>
+          <w:bCs/>
+        </w:rPr>
+        <w:t>Development of Educational Tools: </w:t>
+      </w:r>
+      <w:r>
+        <w:t xml:space="preserve">The creation of interactive games like </w:t>
+      </w:r>
+      <w:r>
+        <w:t xml:space="preserve">“Trash Picking”, </w:t>
+      </w:r>
+      <w:r>
+        <w:t>"Plant The Tree First!!!" and the GenAI Trivia Game provided engaging ways to educate users about sustainability.</w:t>
+      </w:r>
+    </w:p>
+    <w:p>
+      <w:pPr>
+        <w:numPr>
+          <w:ilvl w:val="0"/>
+          <w:numId w:val="13"/>
+        </w:numPr>
+        <w:rPr>
+          <w:b/>
+          <w:bCs/>
+        </w:rPr>
+      </w:pPr>
+      <w:r>
+        <w:rPr>
+          <w:b/>
+          <w:bCs/>
+        </w:rPr>
+        <w:t>Supervised ML</w:t>
+      </w:r>
+      <w:r>
+        <w:rPr>
+          <w:b/>
+          <w:bCs/>
+        </w:rPr>
+        <w:t xml:space="preserve"> Models: </w:t>
+      </w:r>
+      <w:r>
+        <w:t>E</w:t>
+      </w:r>
+      <w:r>
+        <w:t>xplored different machine learning models to predict sustainability-related outcomes. This included evaluating models using metrics like F1 score, accuracy, and confusion matrix, and visualizing clusters and predictions</w:t>
+      </w:r>
+      <w:r>
+        <w:t>.</w:t>
+      </w:r>
+    </w:p>
+    <w:p>
+      <w:pPr>
+        <w:numPr>
+          <w:ilvl w:val="0"/>
+          <w:numId w:val="13"/>
+        </w:numPr>
+        <w:rPr>
+          <w:b/>
+          <w:bCs/>
+        </w:rPr>
+      </w:pPr>
+      <w:r>
+        <w:rPr>
+          <w:b/>
+          <w:bCs/>
+        </w:rPr>
+        <w:t>AI-Generated Insights and Comparisons: </w:t>
+      </w:r>
+      <w:r>
+        <w:t>The</w:t>
+      </w:r>
+      <w:r>
+        <w:t xml:space="preserve"> project included research on generative AI, comparing AI-generated insights to real-world data</w:t>
+      </w:r>
+      <w:r>
+        <w:rPr>
+          <w:b/>
+          <w:bCs/>
+        </w:rPr>
+        <w:t>. </w:t>
       </w:r>
     </w:p>
     <w:p>
@@ -1915,7 +3051,71 @@
           <w:b/>
           <w:bCs/>
         </w:rPr>
-        <w:t xml:space="preserve"> from working on games, AI, and ML together.</w:t>
+        <w:t xml:space="preserve"> </w:t>
+      </w:r>
+    </w:p>
+    <w:p>
+      <w:pPr>
+        <w:numPr>
+          <w:ilvl w:val="0"/>
+          <w:numId w:val="14"/>
+        </w:numPr>
+        <w:rPr>
+          <w:b/>
+          <w:bCs/>
+        </w:rPr>
+      </w:pPr>
+      <w:r>
+        <w:rPr>
+          <w:b/>
+          <w:bCs/>
+        </w:rPr>
+        <w:t>Algorithm Performance: </w:t>
+      </w:r>
+      <w:r>
+        <w:t>The project demonstrated the effectiveness of algorithms like Minimax with Alpha-Beta Pruning, particularly at medium difficulty levels. It also revealed the need for refinement at higher difficulty levels to improve decision-making accuracy</w:t>
+      </w:r>
+      <w:r>
+        <w:t>.</w:t>
+      </w:r>
+    </w:p>
+    <w:p>
+      <w:pPr>
+        <w:numPr>
+          <w:ilvl w:val="0"/>
+          <w:numId w:val="14"/>
+        </w:numPr>
+      </w:pPr>
+      <w:r>
+        <w:rPr>
+          <w:b/>
+          <w:bCs/>
+        </w:rPr>
+        <w:t>Machine Learning Insights: </w:t>
+      </w:r>
+      <w:r>
+        <w:t>Exploring different machine learning models for predicting sustainability-related outcomes underscored the importance of selecting appropriate evaluation metrics. The use of F1 score, accuracy, and confusion matrix provided a deeper understanding of model performance and areas for improvement</w:t>
+      </w:r>
+      <w:r>
+        <w:t>.</w:t>
+      </w:r>
+    </w:p>
+    <w:p>
+      <w:pPr>
+        <w:numPr>
+          <w:ilvl w:val="0"/>
+          <w:numId w:val="14"/>
+        </w:numPr>
+      </w:pPr>
+      <w:r>
+        <w:rPr>
+          <w:b/>
+          <w:bCs/>
+        </w:rPr>
+        <w:t>Generative AI Potential: </w:t>
+      </w:r>
+      <w:r>
+        <w:t>While generative AI tools like ChatGPT and DALL·E can create engaging content, they also require careful prompting and refinement to ensure accuracy and relevance.</w:t>
       </w:r>
     </w:p>
     <w:p>
@@ -1939,13 +3139,111 @@
         </w:rPr>
         <w:t>:</w:t>
       </w:r>
-      <w:r>
-        <w:rPr>
-          <w:b/>
-          <w:bCs/>
-        </w:rPr>
-        <w:t xml:space="preserve"> or ideas for future versions.</w:t>
-      </w:r>
+    </w:p>
+    <w:p>
+      <w:pPr>
+        <w:numPr>
+          <w:ilvl w:val="0"/>
+          <w:numId w:val="14"/>
+        </w:numPr>
+        <w:rPr>
+          <w:b/>
+          <w:bCs/>
+        </w:rPr>
+      </w:pPr>
+      <w:r>
+        <w:rPr>
+          <w:b/>
+          <w:bCs/>
+        </w:rPr>
+        <w:t>Algorithm Refinement: </w:t>
+      </w:r>
+      <w:r>
+        <w:t>Further refinement of algorithms, especially for higher difficulty levels in games, could enhance performance and decision-making accuracy.</w:t>
+      </w:r>
+    </w:p>
+    <w:p>
+      <w:pPr>
+        <w:numPr>
+          <w:ilvl w:val="0"/>
+          <w:numId w:val="15"/>
+        </w:numPr>
+        <w:rPr>
+          <w:b/>
+          <w:bCs/>
+        </w:rPr>
+      </w:pPr>
+      <w:r>
+        <w:rPr>
+          <w:b/>
+          <w:bCs/>
+        </w:rPr>
+        <w:t>Enhanced Data Handling: </w:t>
+      </w:r>
+      <w:r>
+        <w:t>Implementing alternative</w:t>
+      </w:r>
+      <w:r>
+        <w:t xml:space="preserve"> (more advanced)</w:t>
+      </w:r>
+      <w:r>
+        <w:t xml:space="preserve"> clustering methods could better manage outliers and improve the robustness of your models.</w:t>
+      </w:r>
+    </w:p>
+    <w:p>
+      <w:pPr>
+        <w:numPr>
+          <w:ilvl w:val="0"/>
+          <w:numId w:val="15"/>
+        </w:numPr>
+        <w:rPr>
+          <w:b/>
+          <w:bCs/>
+        </w:rPr>
+      </w:pPr>
+      <w:r>
+        <w:rPr>
+          <w:b/>
+          <w:bCs/>
+        </w:rPr>
+        <w:t>Expanded Educational Content: </w:t>
+      </w:r>
+      <w:r>
+        <w:t>Integrating more detailed and context-specific educational content into your games and visuals could provide deeper insights into sustainability practices.</w:t>
+      </w:r>
+    </w:p>
+    <w:p>
+      <w:pPr>
+        <w:numPr>
+          <w:ilvl w:val="0"/>
+          <w:numId w:val="15"/>
+        </w:numPr>
+        <w:rPr>
+          <w:b/>
+          <w:bCs/>
+        </w:rPr>
+      </w:pPr>
+      <w:r>
+        <w:rPr>
+          <w:b/>
+          <w:bCs/>
+        </w:rPr>
+        <w:t>Iterative Deep Learning: </w:t>
+      </w:r>
+      <w:r>
+        <w:t>Exploring iterative deep learning techniques could offer more sophisticated predictions and simulations, enhancing the project's overall impact</w:t>
+      </w:r>
+      <w:r>
+        <w:t>.</w:t>
+      </w:r>
+    </w:p>
+    <w:p>
+      <w:pPr>
+        <w:rPr>
+          <w:b/>
+          <w:bCs/>
+        </w:rPr>
+      </w:pPr>
     </w:p>
     <w:p/>
     <w:sectPr>
@@ -1961,6 +3259,445 @@
 <file path=word/numbering.xml><?xml version="1.0" encoding="utf-8"?>
 <w:numbering xmlns:wpc="http://schemas.microsoft.com/office/word/2010/wordprocessingCanvas" xmlns:cx="http://schemas.microsoft.com/office/drawing/2014/chartex" xmlns:cx1="http://schemas.microsoft.com/office/drawing/2015/9/8/chartex" xmlns:cx2="http://schemas.microsoft.com/office/drawing/2015/10/21/chartex" xmlns:cx3="http://schemas.microsoft.com/office/drawing/2016/5/9/chartex" xmlns:cx4="http://schemas.microsoft.com/office/drawing/2016/5/10/chartex" xmlns:cx5="http://schemas.microsoft.com/office/drawing/2016/5/11/chartex" xmlns:cx6="http://schemas.microsoft.com/office/drawing/2016/5/12/chartex" xmlns:cx7="http://schemas.microsoft.com/office/drawing/2016/5/13/chartex" xmlns:cx8="http://schemas.microsoft.com/office/drawing/2016/5/14/chartex" xmlns:mc="http://schemas.openxmlformats.org/markup-compatibility/2006" xmlns:aink="http://schemas.microsoft.com/office/drawing/2016/ink" xmlns:am3d="http://schemas.microsoft.com/office/drawing/2017/model3d" xmlns:o="urn:schemas-microsoft-com:office:office" xmlns:oel="http://schemas.microsoft.com/office/2019/extlst" xmlns:r="http://schemas.openxmlformats.org/officeDocument/2006/relationships" xmlns:m="http://schemas.openxmlformats.org/officeDocument/2006/math" xmlns:v="urn:schemas-microsoft-com:vml" xmlns:wp14="http://schemas.microsoft.com/office/word/2010/wordprocessingDrawing" xmlns:wp="http://schemas.openxmlformats.org/drawingml/2006/wordprocessingDrawing" xmlns:w10="urn:schemas-microsoft-com:office:word" xmlns:w="http://schemas.openxmlformats.org/wordprocessingml/2006/main" xmlns:w14="http://schemas.microsoft.com/office/word/2010/wordml" xmlns:w15="http://schemas.microsoft.com/office/word/2012/wordml" xmlns:w16cex="http://schemas.microsoft.com/office/word/2018/wordml/cex" xmlns:w16cid="http://schemas.microsoft.com/office/word/2016/wordml/cid" xmlns:w16="http://schemas.microsoft.com/office/word/2018/wordml" xmlns:w16du="http://schemas.microsoft.com/office/word/2023/wordml/word16du" xmlns:w16sdtdh="http://schemas.microsoft.com/office/word/2020/wordml/sdtdatahash" xmlns:w16sdtfl="http://schemas.microsoft.com/office/word/2024/wordml/sdtformatlock" xmlns:w16se="http://schemas.microsoft.com/office/word/2015/wordml/symex" xmlns:wpg="http://schemas.microsoft.com/office/word/2010/wordprocessingGroup" xmlns:wpi="http://schemas.microsoft.com/office/word/2010/wordprocessingInk" xmlns:wne="http://schemas.microsoft.com/office/word/2006/wordml" xmlns:wps="http://schemas.microsoft.com/office/word/2010/wordprocessingShape" mc:Ignorable="w14 w15 w16se w16cid w16 w16cex w16sdtdh w16sdtfl w16du wp14">
   <w:abstractNum w:abstractNumId="0" w15:restartNumberingAfterBreak="0">
+    <w:nsid w:val="01AA05C6"/>
+    <w:multiLevelType w:val="multilevel"/>
+    <w:tmpl w:val="A3CEC810"/>
+    <w:lvl w:ilvl="0">
+      <w:start w:val="1"/>
+      <w:numFmt w:val="bullet"/>
+      <w:lvlText w:val=""/>
+      <w:lvlJc w:val="left"/>
+      <w:pPr>
+        <w:tabs>
+          <w:tab w:val="num" w:pos="720"/>
+        </w:tabs>
+        <w:ind w:left="720" w:hanging="360"/>
+      </w:pPr>
+      <w:rPr>
+        <w:rFonts w:ascii="Symbol" w:hAnsi="Symbol" w:hint="default"/>
+        <w:sz w:val="20"/>
+      </w:rPr>
+    </w:lvl>
+    <w:lvl w:ilvl="1">
+      <w:start w:val="1"/>
+      <w:numFmt w:val="bullet"/>
+      <w:lvlText w:val="o"/>
+      <w:lvlJc w:val="left"/>
+      <w:pPr>
+        <w:ind w:left="1440" w:hanging="360"/>
+      </w:pPr>
+      <w:rPr>
+        <w:rFonts w:ascii="Courier New" w:hAnsi="Courier New" w:cs="Courier New" w:hint="default"/>
+      </w:rPr>
+    </w:lvl>
+    <w:lvl w:ilvl="2" w:tentative="1">
+      <w:start w:val="1"/>
+      <w:numFmt w:val="bullet"/>
+      <w:lvlText w:val=""/>
+      <w:lvlJc w:val="left"/>
+      <w:pPr>
+        <w:tabs>
+          <w:tab w:val="num" w:pos="2160"/>
+        </w:tabs>
+        <w:ind w:left="2160" w:hanging="360"/>
+      </w:pPr>
+      <w:rPr>
+        <w:rFonts w:ascii="Symbol" w:hAnsi="Symbol" w:hint="default"/>
+        <w:sz w:val="20"/>
+      </w:rPr>
+    </w:lvl>
+    <w:lvl w:ilvl="3" w:tentative="1">
+      <w:start w:val="1"/>
+      <w:numFmt w:val="bullet"/>
+      <w:lvlText w:val=""/>
+      <w:lvlJc w:val="left"/>
+      <w:pPr>
+        <w:tabs>
+          <w:tab w:val="num" w:pos="2880"/>
+        </w:tabs>
+        <w:ind w:left="2880" w:hanging="360"/>
+      </w:pPr>
+      <w:rPr>
+        <w:rFonts w:ascii="Symbol" w:hAnsi="Symbol" w:hint="default"/>
+        <w:sz w:val="20"/>
+      </w:rPr>
+    </w:lvl>
+    <w:lvl w:ilvl="4" w:tentative="1">
+      <w:start w:val="1"/>
+      <w:numFmt w:val="bullet"/>
+      <w:lvlText w:val=""/>
+      <w:lvlJc w:val="left"/>
+      <w:pPr>
+        <w:tabs>
+          <w:tab w:val="num" w:pos="3600"/>
+        </w:tabs>
+        <w:ind w:left="3600" w:hanging="360"/>
+      </w:pPr>
+      <w:rPr>
+        <w:rFonts w:ascii="Symbol" w:hAnsi="Symbol" w:hint="default"/>
+        <w:sz w:val="20"/>
+      </w:rPr>
+    </w:lvl>
+    <w:lvl w:ilvl="5" w:tentative="1">
+      <w:start w:val="1"/>
+      <w:numFmt w:val="bullet"/>
+      <w:lvlText w:val=""/>
+      <w:lvlJc w:val="left"/>
+      <w:pPr>
+        <w:tabs>
+          <w:tab w:val="num" w:pos="4320"/>
+        </w:tabs>
+        <w:ind w:left="4320" w:hanging="360"/>
+      </w:pPr>
+      <w:rPr>
+        <w:rFonts w:ascii="Symbol" w:hAnsi="Symbol" w:hint="default"/>
+        <w:sz w:val="20"/>
+      </w:rPr>
+    </w:lvl>
+    <w:lvl w:ilvl="6" w:tentative="1">
+      <w:start w:val="1"/>
+      <w:numFmt w:val="bullet"/>
+      <w:lvlText w:val=""/>
+      <w:lvlJc w:val="left"/>
+      <w:pPr>
+        <w:tabs>
+          <w:tab w:val="num" w:pos="5040"/>
+        </w:tabs>
+        <w:ind w:left="5040" w:hanging="360"/>
+      </w:pPr>
+      <w:rPr>
+        <w:rFonts w:ascii="Symbol" w:hAnsi="Symbol" w:hint="default"/>
+        <w:sz w:val="20"/>
+      </w:rPr>
+    </w:lvl>
+    <w:lvl w:ilvl="7" w:tentative="1">
+      <w:start w:val="1"/>
+      <w:numFmt w:val="bullet"/>
+      <w:lvlText w:val=""/>
+      <w:lvlJc w:val="left"/>
+      <w:pPr>
+        <w:tabs>
+          <w:tab w:val="num" w:pos="5760"/>
+        </w:tabs>
+        <w:ind w:left="5760" w:hanging="360"/>
+      </w:pPr>
+      <w:rPr>
+        <w:rFonts w:ascii="Symbol" w:hAnsi="Symbol" w:hint="default"/>
+        <w:sz w:val="20"/>
+      </w:rPr>
+    </w:lvl>
+    <w:lvl w:ilvl="8" w:tentative="1">
+      <w:start w:val="1"/>
+      <w:numFmt w:val="bullet"/>
+      <w:lvlText w:val=""/>
+      <w:lvlJc w:val="left"/>
+      <w:pPr>
+        <w:tabs>
+          <w:tab w:val="num" w:pos="6480"/>
+        </w:tabs>
+        <w:ind w:left="6480" w:hanging="360"/>
+      </w:pPr>
+      <w:rPr>
+        <w:rFonts w:ascii="Symbol" w:hAnsi="Symbol" w:hint="default"/>
+        <w:sz w:val="20"/>
+      </w:rPr>
+    </w:lvl>
+  </w:abstractNum>
+  <w:abstractNum w:abstractNumId="1" w15:restartNumberingAfterBreak="0">
+    <w:nsid w:val="04FE338F"/>
+    <w:multiLevelType w:val="multilevel"/>
+    <w:tmpl w:val="5492F81C"/>
+    <w:lvl w:ilvl="0">
+      <w:start w:val="1"/>
+      <w:numFmt w:val="bullet"/>
+      <w:lvlText w:val=""/>
+      <w:lvlJc w:val="left"/>
+      <w:pPr>
+        <w:tabs>
+          <w:tab w:val="num" w:pos="720"/>
+        </w:tabs>
+        <w:ind w:left="720" w:hanging="360"/>
+      </w:pPr>
+      <w:rPr>
+        <w:rFonts w:ascii="Symbol" w:hAnsi="Symbol" w:hint="default"/>
+        <w:sz w:val="20"/>
+      </w:rPr>
+    </w:lvl>
+    <w:lvl w:ilvl="1">
+      <w:start w:val="1"/>
+      <w:numFmt w:val="bullet"/>
+      <w:lvlText w:val=""/>
+      <w:lvlJc w:val="left"/>
+      <w:pPr>
+        <w:tabs>
+          <w:tab w:val="num" w:pos="1440"/>
+        </w:tabs>
+        <w:ind w:left="1440" w:hanging="360"/>
+      </w:pPr>
+      <w:rPr>
+        <w:rFonts w:ascii="Symbol" w:hAnsi="Symbol" w:hint="default"/>
+        <w:sz w:val="20"/>
+      </w:rPr>
+    </w:lvl>
+    <w:lvl w:ilvl="2" w:tentative="1">
+      <w:start w:val="1"/>
+      <w:numFmt w:val="bullet"/>
+      <w:lvlText w:val=""/>
+      <w:lvlJc w:val="left"/>
+      <w:pPr>
+        <w:tabs>
+          <w:tab w:val="num" w:pos="2160"/>
+        </w:tabs>
+        <w:ind w:left="2160" w:hanging="360"/>
+      </w:pPr>
+      <w:rPr>
+        <w:rFonts w:ascii="Symbol" w:hAnsi="Symbol" w:hint="default"/>
+        <w:sz w:val="20"/>
+      </w:rPr>
+    </w:lvl>
+    <w:lvl w:ilvl="3" w:tentative="1">
+      <w:start w:val="1"/>
+      <w:numFmt w:val="bullet"/>
+      <w:lvlText w:val=""/>
+      <w:lvlJc w:val="left"/>
+      <w:pPr>
+        <w:tabs>
+          <w:tab w:val="num" w:pos="2880"/>
+        </w:tabs>
+        <w:ind w:left="2880" w:hanging="360"/>
+      </w:pPr>
+      <w:rPr>
+        <w:rFonts w:ascii="Symbol" w:hAnsi="Symbol" w:hint="default"/>
+        <w:sz w:val="20"/>
+      </w:rPr>
+    </w:lvl>
+    <w:lvl w:ilvl="4" w:tentative="1">
+      <w:start w:val="1"/>
+      <w:numFmt w:val="bullet"/>
+      <w:lvlText w:val=""/>
+      <w:lvlJc w:val="left"/>
+      <w:pPr>
+        <w:tabs>
+          <w:tab w:val="num" w:pos="3600"/>
+        </w:tabs>
+        <w:ind w:left="3600" w:hanging="360"/>
+      </w:pPr>
+      <w:rPr>
+        <w:rFonts w:ascii="Symbol" w:hAnsi="Symbol" w:hint="default"/>
+        <w:sz w:val="20"/>
+      </w:rPr>
+    </w:lvl>
+    <w:lvl w:ilvl="5" w:tentative="1">
+      <w:start w:val="1"/>
+      <w:numFmt w:val="bullet"/>
+      <w:lvlText w:val=""/>
+      <w:lvlJc w:val="left"/>
+      <w:pPr>
+        <w:tabs>
+          <w:tab w:val="num" w:pos="4320"/>
+        </w:tabs>
+        <w:ind w:left="4320" w:hanging="360"/>
+      </w:pPr>
+      <w:rPr>
+        <w:rFonts w:ascii="Symbol" w:hAnsi="Symbol" w:hint="default"/>
+        <w:sz w:val="20"/>
+      </w:rPr>
+    </w:lvl>
+    <w:lvl w:ilvl="6" w:tentative="1">
+      <w:start w:val="1"/>
+      <w:numFmt w:val="bullet"/>
+      <w:lvlText w:val=""/>
+      <w:lvlJc w:val="left"/>
+      <w:pPr>
+        <w:tabs>
+          <w:tab w:val="num" w:pos="5040"/>
+        </w:tabs>
+        <w:ind w:left="5040" w:hanging="360"/>
+      </w:pPr>
+      <w:rPr>
+        <w:rFonts w:ascii="Symbol" w:hAnsi="Symbol" w:hint="default"/>
+        <w:sz w:val="20"/>
+      </w:rPr>
+    </w:lvl>
+    <w:lvl w:ilvl="7" w:tentative="1">
+      <w:start w:val="1"/>
+      <w:numFmt w:val="bullet"/>
+      <w:lvlText w:val=""/>
+      <w:lvlJc w:val="left"/>
+      <w:pPr>
+        <w:tabs>
+          <w:tab w:val="num" w:pos="5760"/>
+        </w:tabs>
+        <w:ind w:left="5760" w:hanging="360"/>
+      </w:pPr>
+      <w:rPr>
+        <w:rFonts w:ascii="Symbol" w:hAnsi="Symbol" w:hint="default"/>
+        <w:sz w:val="20"/>
+      </w:rPr>
+    </w:lvl>
+    <w:lvl w:ilvl="8" w:tentative="1">
+      <w:start w:val="1"/>
+      <w:numFmt w:val="bullet"/>
+      <w:lvlText w:val=""/>
+      <w:lvlJc w:val="left"/>
+      <w:pPr>
+        <w:tabs>
+          <w:tab w:val="num" w:pos="6480"/>
+        </w:tabs>
+        <w:ind w:left="6480" w:hanging="360"/>
+      </w:pPr>
+      <w:rPr>
+        <w:rFonts w:ascii="Symbol" w:hAnsi="Symbol" w:hint="default"/>
+        <w:sz w:val="20"/>
+      </w:rPr>
+    </w:lvl>
+  </w:abstractNum>
+  <w:abstractNum w:abstractNumId="2" w15:restartNumberingAfterBreak="0">
+    <w:nsid w:val="09BA64D5"/>
+    <w:multiLevelType w:val="multilevel"/>
+    <w:tmpl w:val="14C672E4"/>
+    <w:lvl w:ilvl="0">
+      <w:start w:val="1"/>
+      <w:numFmt w:val="bullet"/>
+      <w:lvlText w:val=""/>
+      <w:lvlJc w:val="left"/>
+      <w:pPr>
+        <w:tabs>
+          <w:tab w:val="num" w:pos="720"/>
+        </w:tabs>
+        <w:ind w:left="720" w:hanging="360"/>
+      </w:pPr>
+      <w:rPr>
+        <w:rFonts w:ascii="Symbol" w:hAnsi="Symbol" w:hint="default"/>
+        <w:sz w:val="20"/>
+      </w:rPr>
+    </w:lvl>
+    <w:lvl w:ilvl="1">
+      <w:start w:val="1"/>
+      <w:numFmt w:val="bullet"/>
+      <w:lvlText w:val="o"/>
+      <w:lvlJc w:val="left"/>
+      <w:pPr>
+        <w:ind w:left="1440" w:hanging="360"/>
+      </w:pPr>
+      <w:rPr>
+        <w:rFonts w:ascii="Courier New" w:hAnsi="Courier New" w:cs="Courier New" w:hint="default"/>
+      </w:rPr>
+    </w:lvl>
+    <w:lvl w:ilvl="2">
+      <w:start w:val="1"/>
+      <w:numFmt w:val="bullet"/>
+      <w:lvlText w:val=""/>
+      <w:lvlJc w:val="left"/>
+      <w:pPr>
+        <w:tabs>
+          <w:tab w:val="num" w:pos="2160"/>
+        </w:tabs>
+        <w:ind w:left="2160" w:hanging="360"/>
+      </w:pPr>
+      <w:rPr>
+        <w:rFonts w:ascii="Symbol" w:hAnsi="Symbol" w:hint="default"/>
+        <w:sz w:val="20"/>
+      </w:rPr>
+    </w:lvl>
+    <w:lvl w:ilvl="3" w:tentative="1">
+      <w:start w:val="1"/>
+      <w:numFmt w:val="bullet"/>
+      <w:lvlText w:val=""/>
+      <w:lvlJc w:val="left"/>
+      <w:pPr>
+        <w:tabs>
+          <w:tab w:val="num" w:pos="2880"/>
+        </w:tabs>
+        <w:ind w:left="2880" w:hanging="360"/>
+      </w:pPr>
+      <w:rPr>
+        <w:rFonts w:ascii="Symbol" w:hAnsi="Symbol" w:hint="default"/>
+        <w:sz w:val="20"/>
+      </w:rPr>
+    </w:lvl>
+    <w:lvl w:ilvl="4" w:tentative="1">
+      <w:start w:val="1"/>
+      <w:numFmt w:val="bullet"/>
+      <w:lvlText w:val=""/>
+      <w:lvlJc w:val="left"/>
+      <w:pPr>
+        <w:tabs>
+          <w:tab w:val="num" w:pos="3600"/>
+        </w:tabs>
+        <w:ind w:left="3600" w:hanging="360"/>
+      </w:pPr>
+      <w:rPr>
+        <w:rFonts w:ascii="Symbol" w:hAnsi="Symbol" w:hint="default"/>
+        <w:sz w:val="20"/>
+      </w:rPr>
+    </w:lvl>
+    <w:lvl w:ilvl="5" w:tentative="1">
+      <w:start w:val="1"/>
+      <w:numFmt w:val="bullet"/>
+      <w:lvlText w:val=""/>
+      <w:lvlJc w:val="left"/>
+      <w:pPr>
+        <w:tabs>
+          <w:tab w:val="num" w:pos="4320"/>
+        </w:tabs>
+        <w:ind w:left="4320" w:hanging="360"/>
+      </w:pPr>
+      <w:rPr>
+        <w:rFonts w:ascii="Symbol" w:hAnsi="Symbol" w:hint="default"/>
+        <w:sz w:val="20"/>
+      </w:rPr>
+    </w:lvl>
+    <w:lvl w:ilvl="6" w:tentative="1">
+      <w:start w:val="1"/>
+      <w:numFmt w:val="bullet"/>
+      <w:lvlText w:val=""/>
+      <w:lvlJc w:val="left"/>
+      <w:pPr>
+        <w:tabs>
+          <w:tab w:val="num" w:pos="5040"/>
+        </w:tabs>
+        <w:ind w:left="5040" w:hanging="360"/>
+      </w:pPr>
+      <w:rPr>
+        <w:rFonts w:ascii="Symbol" w:hAnsi="Symbol" w:hint="default"/>
+        <w:sz w:val="20"/>
+      </w:rPr>
+    </w:lvl>
+    <w:lvl w:ilvl="7" w:tentative="1">
+      <w:start w:val="1"/>
+      <w:numFmt w:val="bullet"/>
+      <w:lvlText w:val=""/>
+      <w:lvlJc w:val="left"/>
+      <w:pPr>
+        <w:tabs>
+          <w:tab w:val="num" w:pos="5760"/>
+        </w:tabs>
+        <w:ind w:left="5760" w:hanging="360"/>
+      </w:pPr>
+      <w:rPr>
+        <w:rFonts w:ascii="Symbol" w:hAnsi="Symbol" w:hint="default"/>
+        <w:sz w:val="20"/>
+      </w:rPr>
+    </w:lvl>
+    <w:lvl w:ilvl="8" w:tentative="1">
+      <w:start w:val="1"/>
+      <w:numFmt w:val="bullet"/>
+      <w:lvlText w:val=""/>
+      <w:lvlJc w:val="left"/>
+      <w:pPr>
+        <w:tabs>
+          <w:tab w:val="num" w:pos="6480"/>
+        </w:tabs>
+        <w:ind w:left="6480" w:hanging="360"/>
+      </w:pPr>
+      <w:rPr>
+        <w:rFonts w:ascii="Symbol" w:hAnsi="Symbol" w:hint="default"/>
+        <w:sz w:val="20"/>
+      </w:rPr>
+    </w:lvl>
+  </w:abstractNum>
+  <w:abstractNum w:abstractNumId="3" w15:restartNumberingAfterBreak="0">
     <w:nsid w:val="0E3419C7"/>
     <w:multiLevelType w:val="hybridMultilevel"/>
     <w:tmpl w:val="228E0A9A"/>
@@ -2073,7 +3810,156 @@
       </w:rPr>
     </w:lvl>
   </w:abstractNum>
-  <w:abstractNum w:abstractNumId="1" w15:restartNumberingAfterBreak="0">
+  <w:abstractNum w:abstractNumId="4" w15:restartNumberingAfterBreak="0">
+    <w:nsid w:val="1D7D0833"/>
+    <w:multiLevelType w:val="multilevel"/>
+    <w:tmpl w:val="8B5E330E"/>
+    <w:lvl w:ilvl="0">
+      <w:start w:val="1"/>
+      <w:numFmt w:val="bullet"/>
+      <w:lvlText w:val=""/>
+      <w:lvlJc w:val="left"/>
+      <w:pPr>
+        <w:tabs>
+          <w:tab w:val="num" w:pos="720"/>
+        </w:tabs>
+        <w:ind w:left="720" w:hanging="360"/>
+      </w:pPr>
+      <w:rPr>
+        <w:rFonts w:ascii="Symbol" w:hAnsi="Symbol" w:hint="default"/>
+        <w:sz w:val="20"/>
+      </w:rPr>
+    </w:lvl>
+    <w:lvl w:ilvl="1">
+      <w:start w:val="1"/>
+      <w:numFmt w:val="bullet"/>
+      <w:lvlText w:val=""/>
+      <w:lvlJc w:val="left"/>
+      <w:pPr>
+        <w:tabs>
+          <w:tab w:val="num" w:pos="1440"/>
+        </w:tabs>
+        <w:ind w:left="1440" w:hanging="360"/>
+      </w:pPr>
+      <w:rPr>
+        <w:rFonts w:ascii="Symbol" w:hAnsi="Symbol" w:hint="default"/>
+        <w:sz w:val="20"/>
+      </w:rPr>
+    </w:lvl>
+    <w:lvl w:ilvl="2" w:tentative="1">
+      <w:start w:val="1"/>
+      <w:numFmt w:val="bullet"/>
+      <w:lvlText w:val=""/>
+      <w:lvlJc w:val="left"/>
+      <w:pPr>
+        <w:tabs>
+          <w:tab w:val="num" w:pos="2160"/>
+        </w:tabs>
+        <w:ind w:left="2160" w:hanging="360"/>
+      </w:pPr>
+      <w:rPr>
+        <w:rFonts w:ascii="Symbol" w:hAnsi="Symbol" w:hint="default"/>
+        <w:sz w:val="20"/>
+      </w:rPr>
+    </w:lvl>
+    <w:lvl w:ilvl="3" w:tentative="1">
+      <w:start w:val="1"/>
+      <w:numFmt w:val="bullet"/>
+      <w:lvlText w:val=""/>
+      <w:lvlJc w:val="left"/>
+      <w:pPr>
+        <w:tabs>
+          <w:tab w:val="num" w:pos="2880"/>
+        </w:tabs>
+        <w:ind w:left="2880" w:hanging="360"/>
+      </w:pPr>
+      <w:rPr>
+        <w:rFonts w:ascii="Symbol" w:hAnsi="Symbol" w:hint="default"/>
+        <w:sz w:val="20"/>
+      </w:rPr>
+    </w:lvl>
+    <w:lvl w:ilvl="4" w:tentative="1">
+      <w:start w:val="1"/>
+      <w:numFmt w:val="bullet"/>
+      <w:lvlText w:val=""/>
+      <w:lvlJc w:val="left"/>
+      <w:pPr>
+        <w:tabs>
+          <w:tab w:val="num" w:pos="3600"/>
+        </w:tabs>
+        <w:ind w:left="3600" w:hanging="360"/>
+      </w:pPr>
+      <w:rPr>
+        <w:rFonts w:ascii="Symbol" w:hAnsi="Symbol" w:hint="default"/>
+        <w:sz w:val="20"/>
+      </w:rPr>
+    </w:lvl>
+    <w:lvl w:ilvl="5" w:tentative="1">
+      <w:start w:val="1"/>
+      <w:numFmt w:val="bullet"/>
+      <w:lvlText w:val=""/>
+      <w:lvlJc w:val="left"/>
+      <w:pPr>
+        <w:tabs>
+          <w:tab w:val="num" w:pos="4320"/>
+        </w:tabs>
+        <w:ind w:left="4320" w:hanging="360"/>
+      </w:pPr>
+      <w:rPr>
+        <w:rFonts w:ascii="Symbol" w:hAnsi="Symbol" w:hint="default"/>
+        <w:sz w:val="20"/>
+      </w:rPr>
+    </w:lvl>
+    <w:lvl w:ilvl="6" w:tentative="1">
+      <w:start w:val="1"/>
+      <w:numFmt w:val="bullet"/>
+      <w:lvlText w:val=""/>
+      <w:lvlJc w:val="left"/>
+      <w:pPr>
+        <w:tabs>
+          <w:tab w:val="num" w:pos="5040"/>
+        </w:tabs>
+        <w:ind w:left="5040" w:hanging="360"/>
+      </w:pPr>
+      <w:rPr>
+        <w:rFonts w:ascii="Symbol" w:hAnsi="Symbol" w:hint="default"/>
+        <w:sz w:val="20"/>
+      </w:rPr>
+    </w:lvl>
+    <w:lvl w:ilvl="7" w:tentative="1">
+      <w:start w:val="1"/>
+      <w:numFmt w:val="bullet"/>
+      <w:lvlText w:val=""/>
+      <w:lvlJc w:val="left"/>
+      <w:pPr>
+        <w:tabs>
+          <w:tab w:val="num" w:pos="5760"/>
+        </w:tabs>
+        <w:ind w:left="5760" w:hanging="360"/>
+      </w:pPr>
+      <w:rPr>
+        <w:rFonts w:ascii="Symbol" w:hAnsi="Symbol" w:hint="default"/>
+        <w:sz w:val="20"/>
+      </w:rPr>
+    </w:lvl>
+    <w:lvl w:ilvl="8" w:tentative="1">
+      <w:start w:val="1"/>
+      <w:numFmt w:val="bullet"/>
+      <w:lvlText w:val=""/>
+      <w:lvlJc w:val="left"/>
+      <w:pPr>
+        <w:tabs>
+          <w:tab w:val="num" w:pos="6480"/>
+        </w:tabs>
+        <w:ind w:left="6480" w:hanging="360"/>
+      </w:pPr>
+      <w:rPr>
+        <w:rFonts w:ascii="Symbol" w:hAnsi="Symbol" w:hint="default"/>
+        <w:sz w:val="20"/>
+      </w:rPr>
+    </w:lvl>
+  </w:abstractNum>
+  <w:abstractNum w:abstractNumId="5" w15:restartNumberingAfterBreak="0">
     <w:nsid w:val="27797C83"/>
     <w:multiLevelType w:val="hybridMultilevel"/>
     <w:tmpl w:val="E7343CF8"/>
@@ -2186,7 +4072,7 @@
       </w:rPr>
     </w:lvl>
   </w:abstractNum>
-  <w:abstractNum w:abstractNumId="2" w15:restartNumberingAfterBreak="0">
+  <w:abstractNum w:abstractNumId="6" w15:restartNumberingAfterBreak="0">
     <w:nsid w:val="37DB1BD3"/>
     <w:multiLevelType w:val="multilevel"/>
     <w:tmpl w:val="24CC2C8C"/>
@@ -2335,7 +4221,156 @@
       </w:rPr>
     </w:lvl>
   </w:abstractNum>
-  <w:abstractNum w:abstractNumId="3" w15:restartNumberingAfterBreak="0">
+  <w:abstractNum w:abstractNumId="7" w15:restartNumberingAfterBreak="0">
+    <w:nsid w:val="3B8058FD"/>
+    <w:multiLevelType w:val="multilevel"/>
+    <w:tmpl w:val="59C07A6E"/>
+    <w:lvl w:ilvl="0">
+      <w:start w:val="1"/>
+      <w:numFmt w:val="bullet"/>
+      <w:lvlText w:val=""/>
+      <w:lvlJc w:val="left"/>
+      <w:pPr>
+        <w:tabs>
+          <w:tab w:val="num" w:pos="720"/>
+        </w:tabs>
+        <w:ind w:left="720" w:hanging="360"/>
+      </w:pPr>
+      <w:rPr>
+        <w:rFonts w:ascii="Symbol" w:hAnsi="Symbol" w:hint="default"/>
+        <w:sz w:val="20"/>
+      </w:rPr>
+    </w:lvl>
+    <w:lvl w:ilvl="1" w:tentative="1">
+      <w:start w:val="1"/>
+      <w:numFmt w:val="bullet"/>
+      <w:lvlText w:val=""/>
+      <w:lvlJc w:val="left"/>
+      <w:pPr>
+        <w:tabs>
+          <w:tab w:val="num" w:pos="1440"/>
+        </w:tabs>
+        <w:ind w:left="1440" w:hanging="360"/>
+      </w:pPr>
+      <w:rPr>
+        <w:rFonts w:ascii="Symbol" w:hAnsi="Symbol" w:hint="default"/>
+        <w:sz w:val="20"/>
+      </w:rPr>
+    </w:lvl>
+    <w:lvl w:ilvl="2" w:tentative="1">
+      <w:start w:val="1"/>
+      <w:numFmt w:val="bullet"/>
+      <w:lvlText w:val=""/>
+      <w:lvlJc w:val="left"/>
+      <w:pPr>
+        <w:tabs>
+          <w:tab w:val="num" w:pos="2160"/>
+        </w:tabs>
+        <w:ind w:left="2160" w:hanging="360"/>
+      </w:pPr>
+      <w:rPr>
+        <w:rFonts w:ascii="Symbol" w:hAnsi="Symbol" w:hint="default"/>
+        <w:sz w:val="20"/>
+      </w:rPr>
+    </w:lvl>
+    <w:lvl w:ilvl="3" w:tentative="1">
+      <w:start w:val="1"/>
+      <w:numFmt w:val="bullet"/>
+      <w:lvlText w:val=""/>
+      <w:lvlJc w:val="left"/>
+      <w:pPr>
+        <w:tabs>
+          <w:tab w:val="num" w:pos="2880"/>
+        </w:tabs>
+        <w:ind w:left="2880" w:hanging="360"/>
+      </w:pPr>
+      <w:rPr>
+        <w:rFonts w:ascii="Symbol" w:hAnsi="Symbol" w:hint="default"/>
+        <w:sz w:val="20"/>
+      </w:rPr>
+    </w:lvl>
+    <w:lvl w:ilvl="4" w:tentative="1">
+      <w:start w:val="1"/>
+      <w:numFmt w:val="bullet"/>
+      <w:lvlText w:val=""/>
+      <w:lvlJc w:val="left"/>
+      <w:pPr>
+        <w:tabs>
+          <w:tab w:val="num" w:pos="3600"/>
+        </w:tabs>
+        <w:ind w:left="3600" w:hanging="360"/>
+      </w:pPr>
+      <w:rPr>
+        <w:rFonts w:ascii="Symbol" w:hAnsi="Symbol" w:hint="default"/>
+        <w:sz w:val="20"/>
+      </w:rPr>
+    </w:lvl>
+    <w:lvl w:ilvl="5" w:tentative="1">
+      <w:start w:val="1"/>
+      <w:numFmt w:val="bullet"/>
+      <w:lvlText w:val=""/>
+      <w:lvlJc w:val="left"/>
+      <w:pPr>
+        <w:tabs>
+          <w:tab w:val="num" w:pos="4320"/>
+        </w:tabs>
+        <w:ind w:left="4320" w:hanging="360"/>
+      </w:pPr>
+      <w:rPr>
+        <w:rFonts w:ascii="Symbol" w:hAnsi="Symbol" w:hint="default"/>
+        <w:sz w:val="20"/>
+      </w:rPr>
+    </w:lvl>
+    <w:lvl w:ilvl="6" w:tentative="1">
+      <w:start w:val="1"/>
+      <w:numFmt w:val="bullet"/>
+      <w:lvlText w:val=""/>
+      <w:lvlJc w:val="left"/>
+      <w:pPr>
+        <w:tabs>
+          <w:tab w:val="num" w:pos="5040"/>
+        </w:tabs>
+        <w:ind w:left="5040" w:hanging="360"/>
+      </w:pPr>
+      <w:rPr>
+        <w:rFonts w:ascii="Symbol" w:hAnsi="Symbol" w:hint="default"/>
+        <w:sz w:val="20"/>
+      </w:rPr>
+    </w:lvl>
+    <w:lvl w:ilvl="7" w:tentative="1">
+      <w:start w:val="1"/>
+      <w:numFmt w:val="bullet"/>
+      <w:lvlText w:val=""/>
+      <w:lvlJc w:val="left"/>
+      <w:pPr>
+        <w:tabs>
+          <w:tab w:val="num" w:pos="5760"/>
+        </w:tabs>
+        <w:ind w:left="5760" w:hanging="360"/>
+      </w:pPr>
+      <w:rPr>
+        <w:rFonts w:ascii="Symbol" w:hAnsi="Symbol" w:hint="default"/>
+        <w:sz w:val="20"/>
+      </w:rPr>
+    </w:lvl>
+    <w:lvl w:ilvl="8" w:tentative="1">
+      <w:start w:val="1"/>
+      <w:numFmt w:val="bullet"/>
+      <w:lvlText w:val=""/>
+      <w:lvlJc w:val="left"/>
+      <w:pPr>
+        <w:tabs>
+          <w:tab w:val="num" w:pos="6480"/>
+        </w:tabs>
+        <w:ind w:left="6480" w:hanging="360"/>
+      </w:pPr>
+      <w:rPr>
+        <w:rFonts w:ascii="Symbol" w:hAnsi="Symbol" w:hint="default"/>
+        <w:sz w:val="20"/>
+      </w:rPr>
+    </w:lvl>
+  </w:abstractNum>
+  <w:abstractNum w:abstractNumId="8" w15:restartNumberingAfterBreak="0">
     <w:nsid w:val="40D01FAE"/>
     <w:multiLevelType w:val="multilevel"/>
     <w:tmpl w:val="32845630"/>
@@ -2484,7 +4519,152 @@
       </w:rPr>
     </w:lvl>
   </w:abstractNum>
-  <w:abstractNum w:abstractNumId="4" w15:restartNumberingAfterBreak="0">
+  <w:abstractNum w:abstractNumId="9" w15:restartNumberingAfterBreak="0">
+    <w:nsid w:val="472D484F"/>
+    <w:multiLevelType w:val="multilevel"/>
+    <w:tmpl w:val="14C672E4"/>
+    <w:lvl w:ilvl="0">
+      <w:start w:val="1"/>
+      <w:numFmt w:val="bullet"/>
+      <w:lvlText w:val=""/>
+      <w:lvlJc w:val="left"/>
+      <w:pPr>
+        <w:tabs>
+          <w:tab w:val="num" w:pos="720"/>
+        </w:tabs>
+        <w:ind w:left="720" w:hanging="360"/>
+      </w:pPr>
+      <w:rPr>
+        <w:rFonts w:ascii="Symbol" w:hAnsi="Symbol" w:hint="default"/>
+        <w:sz w:val="20"/>
+      </w:rPr>
+    </w:lvl>
+    <w:lvl w:ilvl="1">
+      <w:start w:val="1"/>
+      <w:numFmt w:val="bullet"/>
+      <w:lvlText w:val="o"/>
+      <w:lvlJc w:val="left"/>
+      <w:pPr>
+        <w:ind w:left="1440" w:hanging="360"/>
+      </w:pPr>
+      <w:rPr>
+        <w:rFonts w:ascii="Courier New" w:hAnsi="Courier New" w:cs="Courier New" w:hint="default"/>
+      </w:rPr>
+    </w:lvl>
+    <w:lvl w:ilvl="2" w:tentative="1">
+      <w:start w:val="1"/>
+      <w:numFmt w:val="bullet"/>
+      <w:lvlText w:val=""/>
+      <w:lvlJc w:val="left"/>
+      <w:pPr>
+        <w:tabs>
+          <w:tab w:val="num" w:pos="2160"/>
+        </w:tabs>
+        <w:ind w:left="2160" w:hanging="360"/>
+      </w:pPr>
+      <w:rPr>
+        <w:rFonts w:ascii="Symbol" w:hAnsi="Symbol" w:hint="default"/>
+        <w:sz w:val="20"/>
+      </w:rPr>
+    </w:lvl>
+    <w:lvl w:ilvl="3" w:tentative="1">
+      <w:start w:val="1"/>
+      <w:numFmt w:val="bullet"/>
+      <w:lvlText w:val=""/>
+      <w:lvlJc w:val="left"/>
+      <w:pPr>
+        <w:tabs>
+          <w:tab w:val="num" w:pos="2880"/>
+        </w:tabs>
+        <w:ind w:left="2880" w:hanging="360"/>
+      </w:pPr>
+      <w:rPr>
+        <w:rFonts w:ascii="Symbol" w:hAnsi="Symbol" w:hint="default"/>
+        <w:sz w:val="20"/>
+      </w:rPr>
+    </w:lvl>
+    <w:lvl w:ilvl="4" w:tentative="1">
+      <w:start w:val="1"/>
+      <w:numFmt w:val="bullet"/>
+      <w:lvlText w:val=""/>
+      <w:lvlJc w:val="left"/>
+      <w:pPr>
+        <w:tabs>
+          <w:tab w:val="num" w:pos="3600"/>
+        </w:tabs>
+        <w:ind w:left="3600" w:hanging="360"/>
+      </w:pPr>
+      <w:rPr>
+        <w:rFonts w:ascii="Symbol" w:hAnsi="Symbol" w:hint="default"/>
+        <w:sz w:val="20"/>
+      </w:rPr>
+    </w:lvl>
+    <w:lvl w:ilvl="5" w:tentative="1">
+      <w:start w:val="1"/>
+      <w:numFmt w:val="bullet"/>
+      <w:lvlText w:val=""/>
+      <w:lvlJc w:val="left"/>
+      <w:pPr>
+        <w:tabs>
+          <w:tab w:val="num" w:pos="4320"/>
+        </w:tabs>
+        <w:ind w:left="4320" w:hanging="360"/>
+      </w:pPr>
+      <w:rPr>
+        <w:rFonts w:ascii="Symbol" w:hAnsi="Symbol" w:hint="default"/>
+        <w:sz w:val="20"/>
+      </w:rPr>
+    </w:lvl>
+    <w:lvl w:ilvl="6" w:tentative="1">
+      <w:start w:val="1"/>
+      <w:numFmt w:val="bullet"/>
+      <w:lvlText w:val=""/>
+      <w:lvlJc w:val="left"/>
+      <w:pPr>
+        <w:tabs>
+          <w:tab w:val="num" w:pos="5040"/>
+        </w:tabs>
+        <w:ind w:left="5040" w:hanging="360"/>
+      </w:pPr>
+      <w:rPr>
+        <w:rFonts w:ascii="Symbol" w:hAnsi="Symbol" w:hint="default"/>
+        <w:sz w:val="20"/>
+      </w:rPr>
+    </w:lvl>
+    <w:lvl w:ilvl="7" w:tentative="1">
+      <w:start w:val="1"/>
+      <w:numFmt w:val="bullet"/>
+      <w:lvlText w:val=""/>
+      <w:lvlJc w:val="left"/>
+      <w:pPr>
+        <w:tabs>
+          <w:tab w:val="num" w:pos="5760"/>
+        </w:tabs>
+        <w:ind w:left="5760" w:hanging="360"/>
+      </w:pPr>
+      <w:rPr>
+        <w:rFonts w:ascii="Symbol" w:hAnsi="Symbol" w:hint="default"/>
+        <w:sz w:val="20"/>
+      </w:rPr>
+    </w:lvl>
+    <w:lvl w:ilvl="8" w:tentative="1">
+      <w:start w:val="1"/>
+      <w:numFmt w:val="bullet"/>
+      <w:lvlText w:val=""/>
+      <w:lvlJc w:val="left"/>
+      <w:pPr>
+        <w:tabs>
+          <w:tab w:val="num" w:pos="6480"/>
+        </w:tabs>
+        <w:ind w:left="6480" w:hanging="360"/>
+      </w:pPr>
+      <w:rPr>
+        <w:rFonts w:ascii="Symbol" w:hAnsi="Symbol" w:hint="default"/>
+        <w:sz w:val="20"/>
+      </w:rPr>
+    </w:lvl>
+  </w:abstractNum>
+  <w:abstractNum w:abstractNumId="10" w15:restartNumberingAfterBreak="0">
     <w:nsid w:val="489D7139"/>
     <w:multiLevelType w:val="hybridMultilevel"/>
     <w:tmpl w:val="E7147C84"/>
@@ -2597,7 +4777,156 @@
       </w:rPr>
     </w:lvl>
   </w:abstractNum>
-  <w:abstractNum w:abstractNumId="5" w15:restartNumberingAfterBreak="0">
+  <w:abstractNum w:abstractNumId="11" w15:restartNumberingAfterBreak="0">
+    <w:nsid w:val="494D56C6"/>
+    <w:multiLevelType w:val="multilevel"/>
+    <w:tmpl w:val="51FA52BA"/>
+    <w:lvl w:ilvl="0">
+      <w:start w:val="1"/>
+      <w:numFmt w:val="bullet"/>
+      <w:lvlText w:val=""/>
+      <w:lvlJc w:val="left"/>
+      <w:pPr>
+        <w:tabs>
+          <w:tab w:val="num" w:pos="720"/>
+        </w:tabs>
+        <w:ind w:left="720" w:hanging="360"/>
+      </w:pPr>
+      <w:rPr>
+        <w:rFonts w:ascii="Symbol" w:hAnsi="Symbol" w:hint="default"/>
+        <w:sz w:val="20"/>
+      </w:rPr>
+    </w:lvl>
+    <w:lvl w:ilvl="1" w:tentative="1">
+      <w:start w:val="1"/>
+      <w:numFmt w:val="bullet"/>
+      <w:lvlText w:val=""/>
+      <w:lvlJc w:val="left"/>
+      <w:pPr>
+        <w:tabs>
+          <w:tab w:val="num" w:pos="1440"/>
+        </w:tabs>
+        <w:ind w:left="1440" w:hanging="360"/>
+      </w:pPr>
+      <w:rPr>
+        <w:rFonts w:ascii="Symbol" w:hAnsi="Symbol" w:hint="default"/>
+        <w:sz w:val="20"/>
+      </w:rPr>
+    </w:lvl>
+    <w:lvl w:ilvl="2" w:tentative="1">
+      <w:start w:val="1"/>
+      <w:numFmt w:val="bullet"/>
+      <w:lvlText w:val=""/>
+      <w:lvlJc w:val="left"/>
+      <w:pPr>
+        <w:tabs>
+          <w:tab w:val="num" w:pos="2160"/>
+        </w:tabs>
+        <w:ind w:left="2160" w:hanging="360"/>
+      </w:pPr>
+      <w:rPr>
+        <w:rFonts w:ascii="Symbol" w:hAnsi="Symbol" w:hint="default"/>
+        <w:sz w:val="20"/>
+      </w:rPr>
+    </w:lvl>
+    <w:lvl w:ilvl="3" w:tentative="1">
+      <w:start w:val="1"/>
+      <w:numFmt w:val="bullet"/>
+      <w:lvlText w:val=""/>
+      <w:lvlJc w:val="left"/>
+      <w:pPr>
+        <w:tabs>
+          <w:tab w:val="num" w:pos="2880"/>
+        </w:tabs>
+        <w:ind w:left="2880" w:hanging="360"/>
+      </w:pPr>
+      <w:rPr>
+        <w:rFonts w:ascii="Symbol" w:hAnsi="Symbol" w:hint="default"/>
+        <w:sz w:val="20"/>
+      </w:rPr>
+    </w:lvl>
+    <w:lvl w:ilvl="4" w:tentative="1">
+      <w:start w:val="1"/>
+      <w:numFmt w:val="bullet"/>
+      <w:lvlText w:val=""/>
+      <w:lvlJc w:val="left"/>
+      <w:pPr>
+        <w:tabs>
+          <w:tab w:val="num" w:pos="3600"/>
+        </w:tabs>
+        <w:ind w:left="3600" w:hanging="360"/>
+      </w:pPr>
+      <w:rPr>
+        <w:rFonts w:ascii="Symbol" w:hAnsi="Symbol" w:hint="default"/>
+        <w:sz w:val="20"/>
+      </w:rPr>
+    </w:lvl>
+    <w:lvl w:ilvl="5" w:tentative="1">
+      <w:start w:val="1"/>
+      <w:numFmt w:val="bullet"/>
+      <w:lvlText w:val=""/>
+      <w:lvlJc w:val="left"/>
+      <w:pPr>
+        <w:tabs>
+          <w:tab w:val="num" w:pos="4320"/>
+        </w:tabs>
+        <w:ind w:left="4320" w:hanging="360"/>
+      </w:pPr>
+      <w:rPr>
+        <w:rFonts w:ascii="Symbol" w:hAnsi="Symbol" w:hint="default"/>
+        <w:sz w:val="20"/>
+      </w:rPr>
+    </w:lvl>
+    <w:lvl w:ilvl="6" w:tentative="1">
+      <w:start w:val="1"/>
+      <w:numFmt w:val="bullet"/>
+      <w:lvlText w:val=""/>
+      <w:lvlJc w:val="left"/>
+      <w:pPr>
+        <w:tabs>
+          <w:tab w:val="num" w:pos="5040"/>
+        </w:tabs>
+        <w:ind w:left="5040" w:hanging="360"/>
+      </w:pPr>
+      <w:rPr>
+        <w:rFonts w:ascii="Symbol" w:hAnsi="Symbol" w:hint="default"/>
+        <w:sz w:val="20"/>
+      </w:rPr>
+    </w:lvl>
+    <w:lvl w:ilvl="7" w:tentative="1">
+      <w:start w:val="1"/>
+      <w:numFmt w:val="bullet"/>
+      <w:lvlText w:val=""/>
+      <w:lvlJc w:val="left"/>
+      <w:pPr>
+        <w:tabs>
+          <w:tab w:val="num" w:pos="5760"/>
+        </w:tabs>
+        <w:ind w:left="5760" w:hanging="360"/>
+      </w:pPr>
+      <w:rPr>
+        <w:rFonts w:ascii="Symbol" w:hAnsi="Symbol" w:hint="default"/>
+        <w:sz w:val="20"/>
+      </w:rPr>
+    </w:lvl>
+    <w:lvl w:ilvl="8" w:tentative="1">
+      <w:start w:val="1"/>
+      <w:numFmt w:val="bullet"/>
+      <w:lvlText w:val=""/>
+      <w:lvlJc w:val="left"/>
+      <w:pPr>
+        <w:tabs>
+          <w:tab w:val="num" w:pos="6480"/>
+        </w:tabs>
+        <w:ind w:left="6480" w:hanging="360"/>
+      </w:pPr>
+      <w:rPr>
+        <w:rFonts w:ascii="Symbol" w:hAnsi="Symbol" w:hint="default"/>
+        <w:sz w:val="20"/>
+      </w:rPr>
+    </w:lvl>
+  </w:abstractNum>
+  <w:abstractNum w:abstractNumId="12" w15:restartNumberingAfterBreak="0">
     <w:nsid w:val="4A1417BA"/>
     <w:multiLevelType w:val="multilevel"/>
     <w:tmpl w:val="EC66C826"/>
@@ -2746,7 +5075,7 @@
       </w:rPr>
     </w:lvl>
   </w:abstractNum>
-  <w:abstractNum w:abstractNumId="6" w15:restartNumberingAfterBreak="0">
+  <w:abstractNum w:abstractNumId="13" w15:restartNumberingAfterBreak="0">
     <w:nsid w:val="5B8C4D34"/>
     <w:multiLevelType w:val="multilevel"/>
     <w:tmpl w:val="0562E5B4"/>
@@ -2895,7 +5224,305 @@
       </w:rPr>
     </w:lvl>
   </w:abstractNum>
-  <w:abstractNum w:abstractNumId="7" w15:restartNumberingAfterBreak="0">
+  <w:abstractNum w:abstractNumId="14" w15:restartNumberingAfterBreak="0">
+    <w:nsid w:val="5CCA7506"/>
+    <w:multiLevelType w:val="multilevel"/>
+    <w:tmpl w:val="852A2102"/>
+    <w:lvl w:ilvl="0">
+      <w:start w:val="1"/>
+      <w:numFmt w:val="bullet"/>
+      <w:lvlText w:val=""/>
+      <w:lvlJc w:val="left"/>
+      <w:pPr>
+        <w:tabs>
+          <w:tab w:val="num" w:pos="720"/>
+        </w:tabs>
+        <w:ind w:left="720" w:hanging="360"/>
+      </w:pPr>
+      <w:rPr>
+        <w:rFonts w:ascii="Symbol" w:hAnsi="Symbol" w:hint="default"/>
+        <w:sz w:val="20"/>
+      </w:rPr>
+    </w:lvl>
+    <w:lvl w:ilvl="1" w:tentative="1">
+      <w:start w:val="1"/>
+      <w:numFmt w:val="bullet"/>
+      <w:lvlText w:val=""/>
+      <w:lvlJc w:val="left"/>
+      <w:pPr>
+        <w:tabs>
+          <w:tab w:val="num" w:pos="1440"/>
+        </w:tabs>
+        <w:ind w:left="1440" w:hanging="360"/>
+      </w:pPr>
+      <w:rPr>
+        <w:rFonts w:ascii="Symbol" w:hAnsi="Symbol" w:hint="default"/>
+        <w:sz w:val="20"/>
+      </w:rPr>
+    </w:lvl>
+    <w:lvl w:ilvl="2" w:tentative="1">
+      <w:start w:val="1"/>
+      <w:numFmt w:val="bullet"/>
+      <w:lvlText w:val=""/>
+      <w:lvlJc w:val="left"/>
+      <w:pPr>
+        <w:tabs>
+          <w:tab w:val="num" w:pos="2160"/>
+        </w:tabs>
+        <w:ind w:left="2160" w:hanging="360"/>
+      </w:pPr>
+      <w:rPr>
+        <w:rFonts w:ascii="Symbol" w:hAnsi="Symbol" w:hint="default"/>
+        <w:sz w:val="20"/>
+      </w:rPr>
+    </w:lvl>
+    <w:lvl w:ilvl="3" w:tentative="1">
+      <w:start w:val="1"/>
+      <w:numFmt w:val="bullet"/>
+      <w:lvlText w:val=""/>
+      <w:lvlJc w:val="left"/>
+      <w:pPr>
+        <w:tabs>
+          <w:tab w:val="num" w:pos="2880"/>
+        </w:tabs>
+        <w:ind w:left="2880" w:hanging="360"/>
+      </w:pPr>
+      <w:rPr>
+        <w:rFonts w:ascii="Symbol" w:hAnsi="Symbol" w:hint="default"/>
+        <w:sz w:val="20"/>
+      </w:rPr>
+    </w:lvl>
+    <w:lvl w:ilvl="4" w:tentative="1">
+      <w:start w:val="1"/>
+      <w:numFmt w:val="bullet"/>
+      <w:lvlText w:val=""/>
+      <w:lvlJc w:val="left"/>
+      <w:pPr>
+        <w:tabs>
+          <w:tab w:val="num" w:pos="3600"/>
+        </w:tabs>
+        <w:ind w:left="3600" w:hanging="360"/>
+      </w:pPr>
+      <w:rPr>
+        <w:rFonts w:ascii="Symbol" w:hAnsi="Symbol" w:hint="default"/>
+        <w:sz w:val="20"/>
+      </w:rPr>
+    </w:lvl>
+    <w:lvl w:ilvl="5" w:tentative="1">
+      <w:start w:val="1"/>
+      <w:numFmt w:val="bullet"/>
+      <w:lvlText w:val=""/>
+      <w:lvlJc w:val="left"/>
+      <w:pPr>
+        <w:tabs>
+          <w:tab w:val="num" w:pos="4320"/>
+        </w:tabs>
+        <w:ind w:left="4320" w:hanging="360"/>
+      </w:pPr>
+      <w:rPr>
+        <w:rFonts w:ascii="Symbol" w:hAnsi="Symbol" w:hint="default"/>
+        <w:sz w:val="20"/>
+      </w:rPr>
+    </w:lvl>
+    <w:lvl w:ilvl="6" w:tentative="1">
+      <w:start w:val="1"/>
+      <w:numFmt w:val="bullet"/>
+      <w:lvlText w:val=""/>
+      <w:lvlJc w:val="left"/>
+      <w:pPr>
+        <w:tabs>
+          <w:tab w:val="num" w:pos="5040"/>
+        </w:tabs>
+        <w:ind w:left="5040" w:hanging="360"/>
+      </w:pPr>
+      <w:rPr>
+        <w:rFonts w:ascii="Symbol" w:hAnsi="Symbol" w:hint="default"/>
+        <w:sz w:val="20"/>
+      </w:rPr>
+    </w:lvl>
+    <w:lvl w:ilvl="7" w:tentative="1">
+      <w:start w:val="1"/>
+      <w:numFmt w:val="bullet"/>
+      <w:lvlText w:val=""/>
+      <w:lvlJc w:val="left"/>
+      <w:pPr>
+        <w:tabs>
+          <w:tab w:val="num" w:pos="5760"/>
+        </w:tabs>
+        <w:ind w:left="5760" w:hanging="360"/>
+      </w:pPr>
+      <w:rPr>
+        <w:rFonts w:ascii="Symbol" w:hAnsi="Symbol" w:hint="default"/>
+        <w:sz w:val="20"/>
+      </w:rPr>
+    </w:lvl>
+    <w:lvl w:ilvl="8" w:tentative="1">
+      <w:start w:val="1"/>
+      <w:numFmt w:val="bullet"/>
+      <w:lvlText w:val=""/>
+      <w:lvlJc w:val="left"/>
+      <w:pPr>
+        <w:tabs>
+          <w:tab w:val="num" w:pos="6480"/>
+        </w:tabs>
+        <w:ind w:left="6480" w:hanging="360"/>
+      </w:pPr>
+      <w:rPr>
+        <w:rFonts w:ascii="Symbol" w:hAnsi="Symbol" w:hint="default"/>
+        <w:sz w:val="20"/>
+      </w:rPr>
+    </w:lvl>
+  </w:abstractNum>
+  <w:abstractNum w:abstractNumId="15" w15:restartNumberingAfterBreak="0">
+    <w:nsid w:val="5F9F10CF"/>
+    <w:multiLevelType w:val="multilevel"/>
+    <w:tmpl w:val="12EEAA46"/>
+    <w:lvl w:ilvl="0">
+      <w:start w:val="1"/>
+      <w:numFmt w:val="bullet"/>
+      <w:lvlText w:val=""/>
+      <w:lvlJc w:val="left"/>
+      <w:pPr>
+        <w:tabs>
+          <w:tab w:val="num" w:pos="720"/>
+        </w:tabs>
+        <w:ind w:left="720" w:hanging="360"/>
+      </w:pPr>
+      <w:rPr>
+        <w:rFonts w:ascii="Symbol" w:hAnsi="Symbol" w:hint="default"/>
+        <w:sz w:val="20"/>
+      </w:rPr>
+    </w:lvl>
+    <w:lvl w:ilvl="1" w:tentative="1">
+      <w:start w:val="1"/>
+      <w:numFmt w:val="bullet"/>
+      <w:lvlText w:val=""/>
+      <w:lvlJc w:val="left"/>
+      <w:pPr>
+        <w:tabs>
+          <w:tab w:val="num" w:pos="1440"/>
+        </w:tabs>
+        <w:ind w:left="1440" w:hanging="360"/>
+      </w:pPr>
+      <w:rPr>
+        <w:rFonts w:ascii="Symbol" w:hAnsi="Symbol" w:hint="default"/>
+        <w:sz w:val="20"/>
+      </w:rPr>
+    </w:lvl>
+    <w:lvl w:ilvl="2" w:tentative="1">
+      <w:start w:val="1"/>
+      <w:numFmt w:val="bullet"/>
+      <w:lvlText w:val=""/>
+      <w:lvlJc w:val="left"/>
+      <w:pPr>
+        <w:tabs>
+          <w:tab w:val="num" w:pos="2160"/>
+        </w:tabs>
+        <w:ind w:left="2160" w:hanging="360"/>
+      </w:pPr>
+      <w:rPr>
+        <w:rFonts w:ascii="Symbol" w:hAnsi="Symbol" w:hint="default"/>
+        <w:sz w:val="20"/>
+      </w:rPr>
+    </w:lvl>
+    <w:lvl w:ilvl="3" w:tentative="1">
+      <w:start w:val="1"/>
+      <w:numFmt w:val="bullet"/>
+      <w:lvlText w:val=""/>
+      <w:lvlJc w:val="left"/>
+      <w:pPr>
+        <w:tabs>
+          <w:tab w:val="num" w:pos="2880"/>
+        </w:tabs>
+        <w:ind w:left="2880" w:hanging="360"/>
+      </w:pPr>
+      <w:rPr>
+        <w:rFonts w:ascii="Symbol" w:hAnsi="Symbol" w:hint="default"/>
+        <w:sz w:val="20"/>
+      </w:rPr>
+    </w:lvl>
+    <w:lvl w:ilvl="4" w:tentative="1">
+      <w:start w:val="1"/>
+      <w:numFmt w:val="bullet"/>
+      <w:lvlText w:val=""/>
+      <w:lvlJc w:val="left"/>
+      <w:pPr>
+        <w:tabs>
+          <w:tab w:val="num" w:pos="3600"/>
+        </w:tabs>
+        <w:ind w:left="3600" w:hanging="360"/>
+      </w:pPr>
+      <w:rPr>
+        <w:rFonts w:ascii="Symbol" w:hAnsi="Symbol" w:hint="default"/>
+        <w:sz w:val="20"/>
+      </w:rPr>
+    </w:lvl>
+    <w:lvl w:ilvl="5" w:tentative="1">
+      <w:start w:val="1"/>
+      <w:numFmt w:val="bullet"/>
+      <w:lvlText w:val=""/>
+      <w:lvlJc w:val="left"/>
+      <w:pPr>
+        <w:tabs>
+          <w:tab w:val="num" w:pos="4320"/>
+        </w:tabs>
+        <w:ind w:left="4320" w:hanging="360"/>
+      </w:pPr>
+      <w:rPr>
+        <w:rFonts w:ascii="Symbol" w:hAnsi="Symbol" w:hint="default"/>
+        <w:sz w:val="20"/>
+      </w:rPr>
+    </w:lvl>
+    <w:lvl w:ilvl="6" w:tentative="1">
+      <w:start w:val="1"/>
+      <w:numFmt w:val="bullet"/>
+      <w:lvlText w:val=""/>
+      <w:lvlJc w:val="left"/>
+      <w:pPr>
+        <w:tabs>
+          <w:tab w:val="num" w:pos="5040"/>
+        </w:tabs>
+        <w:ind w:left="5040" w:hanging="360"/>
+      </w:pPr>
+      <w:rPr>
+        <w:rFonts w:ascii="Symbol" w:hAnsi="Symbol" w:hint="default"/>
+        <w:sz w:val="20"/>
+      </w:rPr>
+    </w:lvl>
+    <w:lvl w:ilvl="7" w:tentative="1">
+      <w:start w:val="1"/>
+      <w:numFmt w:val="bullet"/>
+      <w:lvlText w:val=""/>
+      <w:lvlJc w:val="left"/>
+      <w:pPr>
+        <w:tabs>
+          <w:tab w:val="num" w:pos="5760"/>
+        </w:tabs>
+        <w:ind w:left="5760" w:hanging="360"/>
+      </w:pPr>
+      <w:rPr>
+        <w:rFonts w:ascii="Symbol" w:hAnsi="Symbol" w:hint="default"/>
+        <w:sz w:val="20"/>
+      </w:rPr>
+    </w:lvl>
+    <w:lvl w:ilvl="8" w:tentative="1">
+      <w:start w:val="1"/>
+      <w:numFmt w:val="bullet"/>
+      <w:lvlText w:val=""/>
+      <w:lvlJc w:val="left"/>
+      <w:pPr>
+        <w:tabs>
+          <w:tab w:val="num" w:pos="6480"/>
+        </w:tabs>
+        <w:ind w:left="6480" w:hanging="360"/>
+      </w:pPr>
+      <w:rPr>
+        <w:rFonts w:ascii="Symbol" w:hAnsi="Symbol" w:hint="default"/>
+        <w:sz w:val="20"/>
+      </w:rPr>
+    </w:lvl>
+  </w:abstractNum>
+  <w:abstractNum w:abstractNumId="16" w15:restartNumberingAfterBreak="0">
     <w:nsid w:val="6DE671CC"/>
     <w:multiLevelType w:val="multilevel"/>
     <w:tmpl w:val="EA426308"/>
@@ -3044,7 +5671,156 @@
       </w:rPr>
     </w:lvl>
   </w:abstractNum>
-  <w:abstractNum w:abstractNumId="8" w15:restartNumberingAfterBreak="0">
+  <w:abstractNum w:abstractNumId="17" w15:restartNumberingAfterBreak="0">
+    <w:nsid w:val="6EF454D2"/>
+    <w:multiLevelType w:val="multilevel"/>
+    <w:tmpl w:val="79C4B066"/>
+    <w:lvl w:ilvl="0">
+      <w:start w:val="1"/>
+      <w:numFmt w:val="bullet"/>
+      <w:lvlText w:val=""/>
+      <w:lvlJc w:val="left"/>
+      <w:pPr>
+        <w:tabs>
+          <w:tab w:val="num" w:pos="720"/>
+        </w:tabs>
+        <w:ind w:left="720" w:hanging="360"/>
+      </w:pPr>
+      <w:rPr>
+        <w:rFonts w:ascii="Symbol" w:hAnsi="Symbol" w:hint="default"/>
+        <w:sz w:val="20"/>
+      </w:rPr>
+    </w:lvl>
+    <w:lvl w:ilvl="1" w:tentative="1">
+      <w:start w:val="1"/>
+      <w:numFmt w:val="bullet"/>
+      <w:lvlText w:val="o"/>
+      <w:lvlJc w:val="left"/>
+      <w:pPr>
+        <w:tabs>
+          <w:tab w:val="num" w:pos="1440"/>
+        </w:tabs>
+        <w:ind w:left="1440" w:hanging="360"/>
+      </w:pPr>
+      <w:rPr>
+        <w:rFonts w:ascii="Courier New" w:hAnsi="Courier New" w:hint="default"/>
+        <w:sz w:val="20"/>
+      </w:rPr>
+    </w:lvl>
+    <w:lvl w:ilvl="2" w:tentative="1">
+      <w:start w:val="1"/>
+      <w:numFmt w:val="bullet"/>
+      <w:lvlText w:val=""/>
+      <w:lvlJc w:val="left"/>
+      <w:pPr>
+        <w:tabs>
+          <w:tab w:val="num" w:pos="2160"/>
+        </w:tabs>
+        <w:ind w:left="2160" w:hanging="360"/>
+      </w:pPr>
+      <w:rPr>
+        <w:rFonts w:ascii="Wingdings" w:hAnsi="Wingdings" w:hint="default"/>
+        <w:sz w:val="20"/>
+      </w:rPr>
+    </w:lvl>
+    <w:lvl w:ilvl="3" w:tentative="1">
+      <w:start w:val="1"/>
+      <w:numFmt w:val="bullet"/>
+      <w:lvlText w:val=""/>
+      <w:lvlJc w:val="left"/>
+      <w:pPr>
+        <w:tabs>
+          <w:tab w:val="num" w:pos="2880"/>
+        </w:tabs>
+        <w:ind w:left="2880" w:hanging="360"/>
+      </w:pPr>
+      <w:rPr>
+        <w:rFonts w:ascii="Wingdings" w:hAnsi="Wingdings" w:hint="default"/>
+        <w:sz w:val="20"/>
+      </w:rPr>
+    </w:lvl>
+    <w:lvl w:ilvl="4" w:tentative="1">
+      <w:start w:val="1"/>
+      <w:numFmt w:val="bullet"/>
+      <w:lvlText w:val=""/>
+      <w:lvlJc w:val="left"/>
+      <w:pPr>
+        <w:tabs>
+          <w:tab w:val="num" w:pos="3600"/>
+        </w:tabs>
+        <w:ind w:left="3600" w:hanging="360"/>
+      </w:pPr>
+      <w:rPr>
+        <w:rFonts w:ascii="Wingdings" w:hAnsi="Wingdings" w:hint="default"/>
+        <w:sz w:val="20"/>
+      </w:rPr>
+    </w:lvl>
+    <w:lvl w:ilvl="5" w:tentative="1">
+      <w:start w:val="1"/>
+      <w:numFmt w:val="bullet"/>
+      <w:lvlText w:val=""/>
+      <w:lvlJc w:val="left"/>
+      <w:pPr>
+        <w:tabs>
+          <w:tab w:val="num" w:pos="4320"/>
+        </w:tabs>
+        <w:ind w:left="4320" w:hanging="360"/>
+      </w:pPr>
+      <w:rPr>
+        <w:rFonts w:ascii="Wingdings" w:hAnsi="Wingdings" w:hint="default"/>
+        <w:sz w:val="20"/>
+      </w:rPr>
+    </w:lvl>
+    <w:lvl w:ilvl="6" w:tentative="1">
+      <w:start w:val="1"/>
+      <w:numFmt w:val="bullet"/>
+      <w:lvlText w:val=""/>
+      <w:lvlJc w:val="left"/>
+      <w:pPr>
+        <w:tabs>
+          <w:tab w:val="num" w:pos="5040"/>
+        </w:tabs>
+        <w:ind w:left="5040" w:hanging="360"/>
+      </w:pPr>
+      <w:rPr>
+        <w:rFonts w:ascii="Wingdings" w:hAnsi="Wingdings" w:hint="default"/>
+        <w:sz w:val="20"/>
+      </w:rPr>
+    </w:lvl>
+    <w:lvl w:ilvl="7" w:tentative="1">
+      <w:start w:val="1"/>
+      <w:numFmt w:val="bullet"/>
+      <w:lvlText w:val=""/>
+      <w:lvlJc w:val="left"/>
+      <w:pPr>
+        <w:tabs>
+          <w:tab w:val="num" w:pos="5760"/>
+        </w:tabs>
+        <w:ind w:left="5760" w:hanging="360"/>
+      </w:pPr>
+      <w:rPr>
+        <w:rFonts w:ascii="Wingdings" w:hAnsi="Wingdings" w:hint="default"/>
+        <w:sz w:val="20"/>
+      </w:rPr>
+    </w:lvl>
+    <w:lvl w:ilvl="8" w:tentative="1">
+      <w:start w:val="1"/>
+      <w:numFmt w:val="bullet"/>
+      <w:lvlText w:val=""/>
+      <w:lvlJc w:val="left"/>
+      <w:pPr>
+        <w:tabs>
+          <w:tab w:val="num" w:pos="6480"/>
+        </w:tabs>
+        <w:ind w:left="6480" w:hanging="360"/>
+      </w:pPr>
+      <w:rPr>
+        <w:rFonts w:ascii="Wingdings" w:hAnsi="Wingdings" w:hint="default"/>
+        <w:sz w:val="20"/>
+      </w:rPr>
+    </w:lvl>
+  </w:abstractNum>
+  <w:abstractNum w:abstractNumId="18" w15:restartNumberingAfterBreak="0">
     <w:nsid w:val="729E7079"/>
     <w:multiLevelType w:val="hybridMultilevel"/>
     <w:tmpl w:val="4AFAC606"/>
@@ -3157,7 +5933,120 @@
       </w:rPr>
     </w:lvl>
   </w:abstractNum>
-  <w:abstractNum w:abstractNumId="9" w15:restartNumberingAfterBreak="0">
+  <w:abstractNum w:abstractNumId="19" w15:restartNumberingAfterBreak="0">
+    <w:nsid w:val="74121495"/>
+    <w:multiLevelType w:val="hybridMultilevel"/>
+    <w:tmpl w:val="432667E4"/>
+    <w:lvl w:ilvl="0" w:tplc="04090001">
+      <w:start w:val="1"/>
+      <w:numFmt w:val="bullet"/>
+      <w:lvlText w:val=""/>
+      <w:lvlJc w:val="left"/>
+      <w:pPr>
+        <w:ind w:left="720" w:hanging="360"/>
+      </w:pPr>
+      <w:rPr>
+        <w:rFonts w:ascii="Symbol" w:hAnsi="Symbol" w:hint="default"/>
+      </w:rPr>
+    </w:lvl>
+    <w:lvl w:ilvl="1" w:tplc="04090003">
+      <w:start w:val="1"/>
+      <w:numFmt w:val="bullet"/>
+      <w:lvlText w:val="o"/>
+      <w:lvlJc w:val="left"/>
+      <w:pPr>
+        <w:ind w:left="1440" w:hanging="360"/>
+      </w:pPr>
+      <w:rPr>
+        <w:rFonts w:ascii="Courier New" w:hAnsi="Courier New" w:cs="Courier New" w:hint="default"/>
+      </w:rPr>
+    </w:lvl>
+    <w:lvl w:ilvl="2" w:tplc="04090005">
+      <w:start w:val="1"/>
+      <w:numFmt w:val="bullet"/>
+      <w:lvlText w:val=""/>
+      <w:lvlJc w:val="left"/>
+      <w:pPr>
+        <w:ind w:left="2160" w:hanging="360"/>
+      </w:pPr>
+      <w:rPr>
+        <w:rFonts w:ascii="Wingdings" w:hAnsi="Wingdings" w:hint="default"/>
+      </w:rPr>
+    </w:lvl>
+    <w:lvl w:ilvl="3" w:tplc="04090001" w:tentative="1">
+      <w:start w:val="1"/>
+      <w:numFmt w:val="bullet"/>
+      <w:lvlText w:val=""/>
+      <w:lvlJc w:val="left"/>
+      <w:pPr>
+        <w:ind w:left="2880" w:hanging="360"/>
+      </w:pPr>
+      <w:rPr>
+        <w:rFonts w:ascii="Symbol" w:hAnsi="Symbol" w:hint="default"/>
+      </w:rPr>
+    </w:lvl>
+    <w:lvl w:ilvl="4" w:tplc="04090003" w:tentative="1">
+      <w:start w:val="1"/>
+      <w:numFmt w:val="bullet"/>
+      <w:lvlText w:val="o"/>
+      <w:lvlJc w:val="left"/>
+      <w:pPr>
+        <w:ind w:left="3600" w:hanging="360"/>
+      </w:pPr>
+      <w:rPr>
+        <w:rFonts w:ascii="Courier New" w:hAnsi="Courier New" w:cs="Courier New" w:hint="default"/>
+      </w:rPr>
+    </w:lvl>
+    <w:lvl w:ilvl="5" w:tplc="04090005" w:tentative="1">
+      <w:start w:val="1"/>
+      <w:numFmt w:val="bullet"/>
+      <w:lvlText w:val=""/>
+      <w:lvlJc w:val="left"/>
+      <w:pPr>
+        <w:ind w:left="4320" w:hanging="360"/>
+      </w:pPr>
+      <w:rPr>
+        <w:rFonts w:ascii="Wingdings" w:hAnsi="Wingdings" w:hint="default"/>
+      </w:rPr>
+    </w:lvl>
+    <w:lvl w:ilvl="6" w:tplc="04090001" w:tentative="1">
+      <w:start w:val="1"/>
+      <w:numFmt w:val="bullet"/>
+      <w:lvlText w:val=""/>
+      <w:lvlJc w:val="left"/>
+      <w:pPr>
+        <w:ind w:left="5040" w:hanging="360"/>
+      </w:pPr>
+      <w:rPr>
+        <w:rFonts w:ascii="Symbol" w:hAnsi="Symbol" w:hint="default"/>
+      </w:rPr>
+    </w:lvl>
+    <w:lvl w:ilvl="7" w:tplc="04090003" w:tentative="1">
+      <w:start w:val="1"/>
+      <w:numFmt w:val="bullet"/>
+      <w:lvlText w:val="o"/>
+      <w:lvlJc w:val="left"/>
+      <w:pPr>
+        <w:ind w:left="5760" w:hanging="360"/>
+      </w:pPr>
+      <w:rPr>
+        <w:rFonts w:ascii="Courier New" w:hAnsi="Courier New" w:cs="Courier New" w:hint="default"/>
+      </w:rPr>
+    </w:lvl>
+    <w:lvl w:ilvl="8" w:tplc="04090005" w:tentative="1">
+      <w:start w:val="1"/>
+      <w:numFmt w:val="bullet"/>
+      <w:lvlText w:val=""/>
+      <w:lvlJc w:val="left"/>
+      <w:pPr>
+        <w:ind w:left="6480" w:hanging="360"/>
+      </w:pPr>
+      <w:rPr>
+        <w:rFonts w:ascii="Wingdings" w:hAnsi="Wingdings" w:hint="default"/>
+      </w:rPr>
+    </w:lvl>
+  </w:abstractNum>
+  <w:abstractNum w:abstractNumId="20" w15:restartNumberingAfterBreak="0">
     <w:nsid w:val="74D031A8"/>
     <w:multiLevelType w:val="multilevel"/>
     <w:tmpl w:val="78CEF34C"/>
@@ -3306,35 +6195,220 @@
       </w:rPr>
     </w:lvl>
   </w:abstractNum>
+  <w:abstractNum w:abstractNumId="21" w15:restartNumberingAfterBreak="0">
+    <w:nsid w:val="76A14F0B"/>
+    <w:multiLevelType w:val="multilevel"/>
+    <w:tmpl w:val="33E6572E"/>
+    <w:lvl w:ilvl="0">
+      <w:start w:val="1"/>
+      <w:numFmt w:val="bullet"/>
+      <w:lvlText w:val=""/>
+      <w:lvlJc w:val="left"/>
+      <w:pPr>
+        <w:tabs>
+          <w:tab w:val="num" w:pos="720"/>
+        </w:tabs>
+        <w:ind w:left="720" w:hanging="360"/>
+      </w:pPr>
+      <w:rPr>
+        <w:rFonts w:ascii="Symbol" w:hAnsi="Symbol" w:hint="default"/>
+        <w:sz w:val="20"/>
+      </w:rPr>
+    </w:lvl>
+    <w:lvl w:ilvl="1">
+      <w:start w:val="1"/>
+      <w:numFmt w:val="bullet"/>
+      <w:lvlText w:val=""/>
+      <w:lvlJc w:val="left"/>
+      <w:pPr>
+        <w:tabs>
+          <w:tab w:val="num" w:pos="1440"/>
+        </w:tabs>
+        <w:ind w:left="1440" w:hanging="360"/>
+      </w:pPr>
+      <w:rPr>
+        <w:rFonts w:ascii="Symbol" w:hAnsi="Symbol" w:hint="default"/>
+        <w:sz w:val="20"/>
+      </w:rPr>
+    </w:lvl>
+    <w:lvl w:ilvl="2" w:tentative="1">
+      <w:start w:val="1"/>
+      <w:numFmt w:val="bullet"/>
+      <w:lvlText w:val=""/>
+      <w:lvlJc w:val="left"/>
+      <w:pPr>
+        <w:tabs>
+          <w:tab w:val="num" w:pos="2160"/>
+        </w:tabs>
+        <w:ind w:left="2160" w:hanging="360"/>
+      </w:pPr>
+      <w:rPr>
+        <w:rFonts w:ascii="Symbol" w:hAnsi="Symbol" w:hint="default"/>
+        <w:sz w:val="20"/>
+      </w:rPr>
+    </w:lvl>
+    <w:lvl w:ilvl="3" w:tentative="1">
+      <w:start w:val="1"/>
+      <w:numFmt w:val="bullet"/>
+      <w:lvlText w:val=""/>
+      <w:lvlJc w:val="left"/>
+      <w:pPr>
+        <w:tabs>
+          <w:tab w:val="num" w:pos="2880"/>
+        </w:tabs>
+        <w:ind w:left="2880" w:hanging="360"/>
+      </w:pPr>
+      <w:rPr>
+        <w:rFonts w:ascii="Symbol" w:hAnsi="Symbol" w:hint="default"/>
+        <w:sz w:val="20"/>
+      </w:rPr>
+    </w:lvl>
+    <w:lvl w:ilvl="4" w:tentative="1">
+      <w:start w:val="1"/>
+      <w:numFmt w:val="bullet"/>
+      <w:lvlText w:val=""/>
+      <w:lvlJc w:val="left"/>
+      <w:pPr>
+        <w:tabs>
+          <w:tab w:val="num" w:pos="3600"/>
+        </w:tabs>
+        <w:ind w:left="3600" w:hanging="360"/>
+      </w:pPr>
+      <w:rPr>
+        <w:rFonts w:ascii="Symbol" w:hAnsi="Symbol" w:hint="default"/>
+        <w:sz w:val="20"/>
+      </w:rPr>
+    </w:lvl>
+    <w:lvl w:ilvl="5" w:tentative="1">
+      <w:start w:val="1"/>
+      <w:numFmt w:val="bullet"/>
+      <w:lvlText w:val=""/>
+      <w:lvlJc w:val="left"/>
+      <w:pPr>
+        <w:tabs>
+          <w:tab w:val="num" w:pos="4320"/>
+        </w:tabs>
+        <w:ind w:left="4320" w:hanging="360"/>
+      </w:pPr>
+      <w:rPr>
+        <w:rFonts w:ascii="Symbol" w:hAnsi="Symbol" w:hint="default"/>
+        <w:sz w:val="20"/>
+      </w:rPr>
+    </w:lvl>
+    <w:lvl w:ilvl="6" w:tentative="1">
+      <w:start w:val="1"/>
+      <w:numFmt w:val="bullet"/>
+      <w:lvlText w:val=""/>
+      <w:lvlJc w:val="left"/>
+      <w:pPr>
+        <w:tabs>
+          <w:tab w:val="num" w:pos="5040"/>
+        </w:tabs>
+        <w:ind w:left="5040" w:hanging="360"/>
+      </w:pPr>
+      <w:rPr>
+        <w:rFonts w:ascii="Symbol" w:hAnsi="Symbol" w:hint="default"/>
+        <w:sz w:val="20"/>
+      </w:rPr>
+    </w:lvl>
+    <w:lvl w:ilvl="7" w:tentative="1">
+      <w:start w:val="1"/>
+      <w:numFmt w:val="bullet"/>
+      <w:lvlText w:val=""/>
+      <w:lvlJc w:val="left"/>
+      <w:pPr>
+        <w:tabs>
+          <w:tab w:val="num" w:pos="5760"/>
+        </w:tabs>
+        <w:ind w:left="5760" w:hanging="360"/>
+      </w:pPr>
+      <w:rPr>
+        <w:rFonts w:ascii="Symbol" w:hAnsi="Symbol" w:hint="default"/>
+        <w:sz w:val="20"/>
+      </w:rPr>
+    </w:lvl>
+    <w:lvl w:ilvl="8" w:tentative="1">
+      <w:start w:val="1"/>
+      <w:numFmt w:val="bullet"/>
+      <w:lvlText w:val=""/>
+      <w:lvlJc w:val="left"/>
+      <w:pPr>
+        <w:tabs>
+          <w:tab w:val="num" w:pos="6480"/>
+        </w:tabs>
+        <w:ind w:left="6480" w:hanging="360"/>
+      </w:pPr>
+      <w:rPr>
+        <w:rFonts w:ascii="Symbol" w:hAnsi="Symbol" w:hint="default"/>
+        <w:sz w:val="20"/>
+      </w:rPr>
+    </w:lvl>
+  </w:abstractNum>
   <w:num w:numId="1" w16cid:durableId="2021346701">
+    <w:abstractNumId w:val="12"/>
+  </w:num>
+  <w:num w:numId="2" w16cid:durableId="1531066325">
+    <w:abstractNumId w:val="13"/>
+  </w:num>
+  <w:num w:numId="3" w16cid:durableId="1195459898">
+    <w:abstractNumId w:val="3"/>
+  </w:num>
+  <w:num w:numId="4" w16cid:durableId="180554806">
     <w:abstractNumId w:val="5"/>
   </w:num>
-  <w:num w:numId="2" w16cid:durableId="1531066325">
+  <w:num w:numId="5" w16cid:durableId="749498857">
+    <w:abstractNumId w:val="10"/>
+  </w:num>
+  <w:num w:numId="6" w16cid:durableId="1201630271">
+    <w:abstractNumId w:val="18"/>
+  </w:num>
+  <w:num w:numId="7" w16cid:durableId="645667439">
+    <w:abstractNumId w:val="20"/>
+  </w:num>
+  <w:num w:numId="8" w16cid:durableId="866408398">
     <w:abstractNumId w:val="6"/>
   </w:num>
-  <w:num w:numId="3" w16cid:durableId="1195459898">
+  <w:num w:numId="9" w16cid:durableId="35280520">
+    <w:abstractNumId w:val="8"/>
+  </w:num>
+  <w:num w:numId="10" w16cid:durableId="1379167420">
+    <w:abstractNumId w:val="16"/>
+  </w:num>
+  <w:num w:numId="11" w16cid:durableId="508981171">
+    <w:abstractNumId w:val="19"/>
+  </w:num>
+  <w:num w:numId="12" w16cid:durableId="1714230521">
+    <w:abstractNumId w:val="17"/>
+  </w:num>
+  <w:num w:numId="13" w16cid:durableId="41025558">
+    <w:abstractNumId w:val="11"/>
+  </w:num>
+  <w:num w:numId="14" w16cid:durableId="1746100433">
+    <w:abstractNumId w:val="14"/>
+  </w:num>
+  <w:num w:numId="15" w16cid:durableId="1712993953">
+    <w:abstractNumId w:val="15"/>
+  </w:num>
+  <w:num w:numId="16" w16cid:durableId="1849248156">
+    <w:abstractNumId w:val="21"/>
+  </w:num>
+  <w:num w:numId="17" w16cid:durableId="2113041674">
+    <w:abstractNumId w:val="1"/>
+  </w:num>
+  <w:num w:numId="18" w16cid:durableId="700520284">
     <w:abstractNumId w:val="0"/>
   </w:num>
-  <w:num w:numId="4" w16cid:durableId="180554806">
-    <w:abstractNumId w:val="1"/>
+  <w:num w:numId="19" w16cid:durableId="1124228535">
+    <w:abstractNumId w:val="9"/>
   </w:num>
-  <w:num w:numId="5" w16cid:durableId="749498857">
+  <w:num w:numId="20" w16cid:durableId="393699589">
     <w:abstractNumId w:val="4"/>
   </w:num>
-  <w:num w:numId="6" w16cid:durableId="1201630271">
-    <w:abstractNumId w:val="8"/>
+  <w:num w:numId="21" w16cid:durableId="673725064">
+    <w:abstractNumId w:val="7"/>
   </w:num>
-  <w:num w:numId="7" w16cid:durableId="645667439">
-    <w:abstractNumId w:val="9"/>
-  </w:num>
-  <w:num w:numId="8" w16cid:durableId="866408398">
+  <w:num w:numId="22" w16cid:durableId="1939483924">
     <w:abstractNumId w:val="2"/>
-  </w:num>
-  <w:num w:numId="9" w16cid:durableId="35280520">
-    <w:abstractNumId w:val="3"/>
-  </w:num>
-  <w:num w:numId="10" w16cid:durableId="1379167420">
-    <w:abstractNumId w:val="7"/>
   </w:num>
 </w:numbering>
 </file>
@@ -3739,7 +6813,7 @@
   <w:style w:type="paragraph" w:default="1" w:styleId="Normal">
     <w:name w:val="Normal"/>
     <w:qFormat/>
-    <w:rsid w:val="00B3143E"/>
+    <w:rsid w:val="009C1226"/>
   </w:style>
   <w:style w:type="paragraph" w:styleId="Heading1">
     <w:name w:val="heading 1"/>

</xml_diff>